<commit_message>
fixed color schemes, added text
</commit_message>
<xml_diff>
--- a/Report/NEW_REPORT.docx
+++ b/Report/NEW_REPORT.docx
@@ -5,6 +5,7 @@
     <w:p>
       <w:pPr>
         <w:pStyle w:val="Title"/>
+        <w:jc w:val="center"/>
       </w:pPr>
       <w:bookmarkStart w:id="0" w:name="_Hlk776952"/>
       <w:bookmarkEnd w:id="0"/>
@@ -13,57 +14,135 @@
       </w:r>
     </w:p>
     <w:p/>
+    <w:p/>
+    <w:p/>
     <w:p>
+      <w:pPr>
+        <w:jc w:val="center"/>
+      </w:pPr>
       <w:r>
         <w:t>A Major Qualifying Project Report:</w:t>
       </w:r>
     </w:p>
     <w:p>
+      <w:pPr>
+        <w:jc w:val="center"/>
+      </w:pPr>
       <w:r>
         <w:t>submitted to the faculty of the</w:t>
       </w:r>
     </w:p>
     <w:p>
+      <w:pPr>
+        <w:jc w:val="center"/>
+      </w:pPr>
+    </w:p>
+    <w:p>
+      <w:pPr>
+        <w:jc w:val="center"/>
+      </w:pPr>
       <w:r>
         <w:t>WORCESTER POLYTECHNIC INSTITUTE</w:t>
       </w:r>
     </w:p>
     <w:p>
+      <w:pPr>
+        <w:jc w:val="center"/>
+      </w:pPr>
+    </w:p>
+    <w:p>
+      <w:pPr>
+        <w:jc w:val="center"/>
+      </w:pPr>
       <w:r>
         <w:t>in partial fulfillment of the requirements for the</w:t>
       </w:r>
     </w:p>
     <w:p>
+      <w:pPr>
+        <w:jc w:val="center"/>
+      </w:pPr>
       <w:r>
         <w:t>degree of Bachelor of Science</w:t>
       </w:r>
     </w:p>
     <w:p>
+      <w:pPr>
+        <w:jc w:val="center"/>
+      </w:pPr>
+      <w:bookmarkStart w:id="1" w:name="_GoBack"/>
+      <w:bookmarkEnd w:id="1"/>
+    </w:p>
+    <w:p>
+      <w:pPr>
+        <w:jc w:val="center"/>
+      </w:pPr>
       <w:r>
         <w:t>by</w:t>
       </w:r>
     </w:p>
     <w:p>
+      <w:pPr>
+        <w:jc w:val="center"/>
+      </w:pPr>
+    </w:p>
+    <w:p>
+      <w:pPr>
+        <w:jc w:val="center"/>
+      </w:pPr>
+    </w:p>
+    <w:p>
+      <w:pPr>
+        <w:jc w:val="center"/>
+      </w:pPr>
       <w:r>
         <w:t>____________________</w:t>
       </w:r>
     </w:p>
     <w:p>
+      <w:pPr>
+        <w:jc w:val="center"/>
+      </w:pPr>
       <w:r>
         <w:t>Michael Krebs</w:t>
       </w:r>
     </w:p>
     <w:p>
+      <w:pPr>
+        <w:jc w:val="center"/>
+      </w:pPr>
+    </w:p>
+    <w:p>
+      <w:pPr>
+        <w:jc w:val="center"/>
+      </w:pPr>
+    </w:p>
+    <w:p>
+      <w:pPr>
+        <w:jc w:val="center"/>
+      </w:pPr>
       <w:r>
         <w:softHyphen/>
         <w:t>____________________</w:t>
       </w:r>
     </w:p>
     <w:p>
+      <w:pPr>
+        <w:jc w:val="center"/>
+      </w:pPr>
       <w:r>
         <w:t>Jake Scheide</w:t>
       </w:r>
     </w:p>
+    <w:p>
+      <w:pPr>
+        <w:jc w:val="center"/>
+      </w:pPr>
+    </w:p>
+    <w:p/>
+    <w:p/>
+    <w:p/>
+    <w:p/>
     <w:p/>
     <w:p/>
     <w:p>
@@ -93,19 +172,10 @@
       <w:pPr>
         <w:pStyle w:val="Heading1"/>
       </w:pPr>
-      <w:bookmarkStart w:id="1" w:name="_Toc885873"/>
+      <w:bookmarkStart w:id="2" w:name="_Toc945389"/>
       <w:r>
+        <w:lastRenderedPageBreak/>
         <w:t>Abstract</w:t>
-      </w:r>
-      <w:bookmarkEnd w:id="1"/>
-    </w:p>
-    <w:p>
-      <w:pPr>
-        <w:pStyle w:val="Heading1"/>
-      </w:pPr>
-      <w:bookmarkStart w:id="2" w:name="_Toc885874"/>
-      <w:r>
-        <w:t>Acknowledgements</w:t>
       </w:r>
       <w:bookmarkEnd w:id="2"/>
     </w:p>
@@ -113,14 +183,31 @@
       <w:pPr>
         <w:pStyle w:val="Heading1"/>
       </w:pPr>
-      <w:bookmarkStart w:id="3" w:name="_Toc885875"/>
+      <w:bookmarkStart w:id="3" w:name="_Toc945390"/>
+      <w:r>
+        <w:t>Acknowledgements</w:t>
+      </w:r>
+      <w:bookmarkEnd w:id="3"/>
+    </w:p>
+    <w:p>
+      <w:pPr>
+        <w:pStyle w:val="Heading1"/>
+      </w:pPr>
+      <w:bookmarkStart w:id="4" w:name="_Toc945391"/>
       <w:r>
         <w:t>Table of Contents</w:t>
       </w:r>
-      <w:bookmarkEnd w:id="3"/>
+      <w:bookmarkEnd w:id="4"/>
     </w:p>
     <w:sdt>
       <w:sdtPr>
+        <w:rPr>
+          <w:rFonts w:ascii="Times New Roman" w:eastAsia="Times New Roman" w:hAnsi="Times New Roman" w:cs="Times New Roman"/>
+          <w:color w:val="auto"/>
+          <w:sz w:val="24"/>
+          <w:szCs w:val="24"/>
+          <w:lang w:eastAsia="zh-CN"/>
+        </w:rPr>
         <w:id w:val="-1410304952"/>
         <w:docPartObj>
           <w:docPartGallery w:val="Table of Contents"/>
@@ -129,12 +216,7 @@
       </w:sdtPr>
       <w:sdtEndPr>
         <w:rPr>
-          <w:rFonts w:ascii="Times New Roman" w:eastAsia="Times New Roman" w:hAnsi="Times New Roman" w:cs="Times New Roman"/>
           <w:noProof/>
-          <w:color w:val="auto"/>
-          <w:sz w:val="24"/>
-          <w:szCs w:val="24"/>
-          <w:lang w:eastAsia="zh-CN"/>
         </w:rPr>
       </w:sdtEndPr>
       <w:sdtContent>
@@ -181,7 +263,7 @@
             </w:rPr>
             <w:fldChar w:fldCharType="separate"/>
           </w:r>
-          <w:hyperlink w:anchor="_Toc885873" w:history="1">
+          <w:hyperlink w:anchor="_Toc945389" w:history="1">
             <w:r>
               <w:rPr>
                 <w:rStyle w:val="Hyperlink"/>
@@ -208,7 +290,7 @@
                 <w:noProof/>
                 <w:webHidden/>
               </w:rPr>
-              <w:instrText xml:space="preserve"> PAGEREF _Toc885873 \h </w:instrText>
+              <w:instrText xml:space="preserve"> PAGEREF _Toc945389 \h </w:instrText>
             </w:r>
             <w:r>
               <w:rPr>
@@ -228,7 +310,7 @@
                 <w:noProof/>
                 <w:webHidden/>
               </w:rPr>
-              <w:t>1</w:t>
+              <w:t>2</w:t>
             </w:r>
             <w:r>
               <w:rPr>
@@ -253,7 +335,7 @@
               <w:lang w:eastAsia="en-US"/>
             </w:rPr>
           </w:pPr>
-          <w:hyperlink w:anchor="_Toc885874" w:history="1">
+          <w:hyperlink w:anchor="_Toc945390" w:history="1">
             <w:r>
               <w:rPr>
                 <w:rStyle w:val="Hyperlink"/>
@@ -280,7 +362,7 @@
                 <w:noProof/>
                 <w:webHidden/>
               </w:rPr>
-              <w:instrText xml:space="preserve"> PAGEREF _Toc885874 \h </w:instrText>
+              <w:instrText xml:space="preserve"> PAGEREF _Toc945390 \h </w:instrText>
             </w:r>
             <w:r>
               <w:rPr>
@@ -300,7 +382,7 @@
                 <w:noProof/>
                 <w:webHidden/>
               </w:rPr>
-              <w:t>1</w:t>
+              <w:t>2</w:t>
             </w:r>
             <w:r>
               <w:rPr>
@@ -325,7 +407,7 @@
               <w:lang w:eastAsia="en-US"/>
             </w:rPr>
           </w:pPr>
-          <w:hyperlink w:anchor="_Toc885875" w:history="1">
+          <w:hyperlink w:anchor="_Toc945391" w:history="1">
             <w:r>
               <w:rPr>
                 <w:rStyle w:val="Hyperlink"/>
@@ -352,7 +434,7 @@
                 <w:noProof/>
                 <w:webHidden/>
               </w:rPr>
-              <w:instrText xml:space="preserve"> PAGEREF _Toc885875 \h </w:instrText>
+              <w:instrText xml:space="preserve"> PAGEREF _Toc945391 \h </w:instrText>
             </w:r>
             <w:r>
               <w:rPr>
@@ -372,7 +454,7 @@
                 <w:noProof/>
                 <w:webHidden/>
               </w:rPr>
-              <w:t>1</w:t>
+              <w:t>2</w:t>
             </w:r>
             <w:r>
               <w:rPr>
@@ -397,7 +479,7 @@
               <w:lang w:eastAsia="en-US"/>
             </w:rPr>
           </w:pPr>
-          <w:hyperlink w:anchor="_Toc885876" w:history="1">
+          <w:hyperlink w:anchor="_Toc945392" w:history="1">
             <w:r>
               <w:rPr>
                 <w:rStyle w:val="Hyperlink"/>
@@ -424,7 +506,7 @@
                 <w:noProof/>
                 <w:webHidden/>
               </w:rPr>
-              <w:instrText xml:space="preserve"> PAGEREF _Toc885876 \h </w:instrText>
+              <w:instrText xml:space="preserve"> PAGEREF _Toc945392 \h </w:instrText>
             </w:r>
             <w:r>
               <w:rPr>
@@ -444,7 +526,7 @@
                 <w:noProof/>
                 <w:webHidden/>
               </w:rPr>
-              <w:t>2</w:t>
+              <w:t>3</w:t>
             </w:r>
             <w:r>
               <w:rPr>
@@ -469,7 +551,7 @@
               <w:lang w:eastAsia="en-US"/>
             </w:rPr>
           </w:pPr>
-          <w:hyperlink w:anchor="_Toc885877" w:history="1">
+          <w:hyperlink w:anchor="_Toc945393" w:history="1">
             <w:r>
               <w:rPr>
                 <w:rStyle w:val="Hyperlink"/>
@@ -504,7 +586,7 @@
                 <w:noProof/>
                 <w:webHidden/>
               </w:rPr>
-              <w:instrText xml:space="preserve"> PAGEREF _Toc885877 \h </w:instrText>
+              <w:instrText xml:space="preserve"> PAGEREF _Toc945393 \h </w:instrText>
             </w:r>
             <w:r>
               <w:rPr>
@@ -524,7 +606,7 @@
                 <w:noProof/>
                 <w:webHidden/>
               </w:rPr>
-              <w:t>2</w:t>
+              <w:t>3</w:t>
             </w:r>
             <w:r>
               <w:rPr>
@@ -549,7 +631,7 @@
               <w:lang w:eastAsia="en-US"/>
             </w:rPr>
           </w:pPr>
-          <w:hyperlink w:anchor="_Toc885878" w:history="1">
+          <w:hyperlink w:anchor="_Toc945394" w:history="1">
             <w:r>
               <w:rPr>
                 <w:rStyle w:val="Hyperlink"/>
@@ -584,7 +666,7 @@
                 <w:noProof/>
                 <w:webHidden/>
               </w:rPr>
-              <w:instrText xml:space="preserve"> PAGEREF _Toc885878 \h </w:instrText>
+              <w:instrText xml:space="preserve"> PAGEREF _Toc945394 \h </w:instrText>
             </w:r>
             <w:r>
               <w:rPr>
@@ -604,7 +686,7 @@
                 <w:noProof/>
                 <w:webHidden/>
               </w:rPr>
-              <w:t>2</w:t>
+              <w:t>3</w:t>
             </w:r>
             <w:r>
               <w:rPr>
@@ -629,7 +711,7 @@
               <w:lang w:eastAsia="en-US"/>
             </w:rPr>
           </w:pPr>
-          <w:hyperlink w:anchor="_Toc885879" w:history="1">
+          <w:hyperlink w:anchor="_Toc945395" w:history="1">
             <w:r>
               <w:rPr>
                 <w:rStyle w:val="Hyperlink"/>
@@ -664,7 +746,7 @@
                 <w:noProof/>
                 <w:webHidden/>
               </w:rPr>
-              <w:instrText xml:space="preserve"> PAGEREF _Toc885879 \h </w:instrText>
+              <w:instrText xml:space="preserve"> PAGEREF _Toc945395 \h </w:instrText>
             </w:r>
             <w:r>
               <w:rPr>
@@ -709,7 +791,7 @@
               <w:lang w:eastAsia="en-US"/>
             </w:rPr>
           </w:pPr>
-          <w:hyperlink w:anchor="_Toc885880" w:history="1">
+          <w:hyperlink w:anchor="_Toc945396" w:history="1">
             <w:r>
               <w:rPr>
                 <w:rStyle w:val="Hyperlink"/>
@@ -744,7 +826,7 @@
                 <w:noProof/>
                 <w:webHidden/>
               </w:rPr>
-              <w:instrText xml:space="preserve"> PAGEREF _Toc885880 \h </w:instrText>
+              <w:instrText xml:space="preserve"> PAGEREF _Toc945396 \h </w:instrText>
             </w:r>
             <w:r>
               <w:rPr>
@@ -789,7 +871,7 @@
               <w:lang w:eastAsia="en-US"/>
             </w:rPr>
           </w:pPr>
-          <w:hyperlink w:anchor="_Toc885881" w:history="1">
+          <w:hyperlink w:anchor="_Toc945397" w:history="1">
             <w:r>
               <w:rPr>
                 <w:rStyle w:val="Hyperlink"/>
@@ -816,7 +898,7 @@
                 <w:noProof/>
                 <w:webHidden/>
               </w:rPr>
-              <w:instrText xml:space="preserve"> PAGEREF _Toc885881 \h </w:instrText>
+              <w:instrText xml:space="preserve"> PAGEREF _Toc945397 \h </w:instrText>
             </w:r>
             <w:r>
               <w:rPr>
@@ -861,7 +943,7 @@
               <w:lang w:eastAsia="en-US"/>
             </w:rPr>
           </w:pPr>
-          <w:hyperlink w:anchor="_Toc885882" w:history="1">
+          <w:hyperlink w:anchor="_Toc945398" w:history="1">
             <w:r>
               <w:rPr>
                 <w:rStyle w:val="Hyperlink"/>
@@ -888,7 +970,7 @@
                 <w:noProof/>
                 <w:webHidden/>
               </w:rPr>
-              <w:instrText xml:space="preserve"> PAGEREF _Toc885882 \h </w:instrText>
+              <w:instrText xml:space="preserve"> PAGEREF _Toc945398 \h </w:instrText>
             </w:r>
             <w:r>
               <w:rPr>
@@ -933,7 +1015,7 @@
               <w:lang w:eastAsia="en-US"/>
             </w:rPr>
           </w:pPr>
-          <w:hyperlink w:anchor="_Toc885883" w:history="1">
+          <w:hyperlink w:anchor="_Toc945399" w:history="1">
             <w:r>
               <w:rPr>
                 <w:rStyle w:val="Hyperlink"/>
@@ -960,7 +1042,7 @@
                 <w:noProof/>
                 <w:webHidden/>
               </w:rPr>
-              <w:instrText xml:space="preserve"> PAGEREF _Toc885883 \h </w:instrText>
+              <w:instrText xml:space="preserve"> PAGEREF _Toc945399 \h </w:instrText>
             </w:r>
             <w:r>
               <w:rPr>
@@ -1005,7 +1087,7 @@
               <w:lang w:eastAsia="en-US"/>
             </w:rPr>
           </w:pPr>
-          <w:hyperlink w:anchor="_Toc885884" w:history="1">
+          <w:hyperlink w:anchor="_Toc945400" w:history="1">
             <w:r>
               <w:rPr>
                 <w:rStyle w:val="Hyperlink"/>
@@ -1032,7 +1114,7 @@
                 <w:noProof/>
                 <w:webHidden/>
               </w:rPr>
-              <w:instrText xml:space="preserve"> PAGEREF _Toc885884 \h </w:instrText>
+              <w:instrText xml:space="preserve"> PAGEREF _Toc945400 \h </w:instrText>
             </w:r>
             <w:r>
               <w:rPr>
@@ -1077,7 +1159,7 @@
               <w:lang w:eastAsia="en-US"/>
             </w:rPr>
           </w:pPr>
-          <w:hyperlink w:anchor="_Toc885885" w:history="1">
+          <w:hyperlink w:anchor="_Toc945401" w:history="1">
             <w:r>
               <w:rPr>
                 <w:rStyle w:val="Hyperlink"/>
@@ -1104,7 +1186,7 @@
                 <w:noProof/>
                 <w:webHidden/>
               </w:rPr>
-              <w:instrText xml:space="preserve"> PAGEREF _Toc885885 \h </w:instrText>
+              <w:instrText xml:space="preserve"> PAGEREF _Toc945401 \h </w:instrText>
             </w:r>
             <w:r>
               <w:rPr>
@@ -1124,7 +1206,7 @@
                 <w:noProof/>
                 <w:webHidden/>
               </w:rPr>
-              <w:t>3</w:t>
+              <w:t>4</w:t>
             </w:r>
             <w:r>
               <w:rPr>
@@ -1149,7 +1231,7 @@
               <w:lang w:eastAsia="en-US"/>
             </w:rPr>
           </w:pPr>
-          <w:hyperlink w:anchor="_Toc885886" w:history="1">
+          <w:hyperlink w:anchor="_Toc945402" w:history="1">
             <w:r>
               <w:rPr>
                 <w:rStyle w:val="Hyperlink"/>
@@ -1184,7 +1266,7 @@
                 <w:noProof/>
                 <w:webHidden/>
               </w:rPr>
-              <w:instrText xml:space="preserve"> PAGEREF _Toc885886 \h </w:instrText>
+              <w:instrText xml:space="preserve"> PAGEREF _Toc945402 \h </w:instrText>
             </w:r>
             <w:r>
               <w:rPr>
@@ -1204,7 +1286,7 @@
                 <w:noProof/>
                 <w:webHidden/>
               </w:rPr>
-              <w:t>3</w:t>
+              <w:t>4</w:t>
             </w:r>
             <w:r>
               <w:rPr>
@@ -1229,7 +1311,7 @@
               <w:lang w:eastAsia="en-US"/>
             </w:rPr>
           </w:pPr>
-          <w:hyperlink w:anchor="_Toc885887" w:history="1">
+          <w:hyperlink w:anchor="_Toc945403" w:history="1">
             <w:r>
               <w:rPr>
                 <w:rStyle w:val="Hyperlink"/>
@@ -1264,7 +1346,7 @@
                 <w:noProof/>
                 <w:webHidden/>
               </w:rPr>
-              <w:instrText xml:space="preserve"> PAGEREF _Toc885887 \h </w:instrText>
+              <w:instrText xml:space="preserve"> PAGEREF _Toc945403 \h </w:instrText>
             </w:r>
             <w:r>
               <w:rPr>
@@ -1284,7 +1366,7 @@
                 <w:noProof/>
                 <w:webHidden/>
               </w:rPr>
-              <w:t>3</w:t>
+              <w:t>4</w:t>
             </w:r>
             <w:r>
               <w:rPr>
@@ -1309,7 +1391,7 @@
               <w:lang w:eastAsia="en-US"/>
             </w:rPr>
           </w:pPr>
-          <w:hyperlink w:anchor="_Toc885888" w:history="1">
+          <w:hyperlink w:anchor="_Toc945404" w:history="1">
             <w:r>
               <w:rPr>
                 <w:rStyle w:val="Hyperlink"/>
@@ -1336,7 +1418,7 @@
                 <w:noProof/>
                 <w:webHidden/>
               </w:rPr>
-              <w:instrText xml:space="preserve"> PAGEREF _Toc885888 \h </w:instrText>
+              <w:instrText xml:space="preserve"> PAGEREF _Toc945404 \h </w:instrText>
             </w:r>
             <w:r>
               <w:rPr>
@@ -1381,7 +1463,7 @@
               <w:lang w:eastAsia="en-US"/>
             </w:rPr>
           </w:pPr>
-          <w:hyperlink w:anchor="_Toc885889" w:history="1">
+          <w:hyperlink w:anchor="_Toc945405" w:history="1">
             <w:r>
               <w:rPr>
                 <w:rStyle w:val="Hyperlink"/>
@@ -1408,7 +1490,7 @@
                 <w:noProof/>
                 <w:webHidden/>
               </w:rPr>
-              <w:instrText xml:space="preserve"> PAGEREF _Toc885889 \h </w:instrText>
+              <w:instrText xml:space="preserve"> PAGEREF _Toc945405 \h </w:instrText>
             </w:r>
             <w:r>
               <w:rPr>
@@ -1428,7 +1510,7 @@
                 <w:noProof/>
                 <w:webHidden/>
               </w:rPr>
-              <w:t>5</w:t>
+              <w:t>6</w:t>
             </w:r>
             <w:r>
               <w:rPr>
@@ -1453,7 +1535,7 @@
               <w:lang w:eastAsia="en-US"/>
             </w:rPr>
           </w:pPr>
-          <w:hyperlink w:anchor="_Toc885890" w:history="1">
+          <w:hyperlink w:anchor="_Toc945406" w:history="1">
             <w:r>
               <w:rPr>
                 <w:rStyle w:val="Hyperlink"/>
@@ -1480,7 +1562,7 @@
                 <w:noProof/>
                 <w:webHidden/>
               </w:rPr>
-              <w:instrText xml:space="preserve"> PAGEREF _Toc885890 \h </w:instrText>
+              <w:instrText xml:space="preserve"> PAGEREF _Toc945406 \h </w:instrText>
             </w:r>
             <w:r>
               <w:rPr>
@@ -1500,7 +1582,151 @@
                 <w:noProof/>
                 <w:webHidden/>
               </w:rPr>
-              <w:t>5</w:t>
+              <w:t>6</w:t>
+            </w:r>
+            <w:r>
+              <w:rPr>
+                <w:noProof/>
+                <w:webHidden/>
+              </w:rPr>
+              <w:fldChar w:fldCharType="end"/>
+            </w:r>
+          </w:hyperlink>
+        </w:p>
+        <w:p>
+          <w:pPr>
+            <w:pStyle w:val="TOC2"/>
+            <w:tabs>
+              <w:tab w:val="right" w:leader="dot" w:pos="9350"/>
+            </w:tabs>
+            <w:rPr>
+              <w:rFonts w:asciiTheme="minorHAnsi" w:eastAsiaTheme="minorEastAsia" w:hAnsiTheme="minorHAnsi" w:cstheme="minorBidi"/>
+              <w:noProof/>
+              <w:sz w:val="22"/>
+              <w:szCs w:val="22"/>
+              <w:lang w:eastAsia="en-US"/>
+            </w:rPr>
+          </w:pPr>
+          <w:hyperlink w:anchor="_Toc945407" w:history="1">
+            <w:r>
+              <w:rPr>
+                <w:rStyle w:val="Hyperlink"/>
+                <w:noProof/>
+              </w:rPr>
+              <w:t>5.4 Find the highest value picks based on various measure of cost</w:t>
+            </w:r>
+            <w:r>
+              <w:rPr>
+                <w:noProof/>
+                <w:webHidden/>
+              </w:rPr>
+              <w:tab/>
+            </w:r>
+            <w:r>
+              <w:rPr>
+                <w:noProof/>
+                <w:webHidden/>
+              </w:rPr>
+              <w:fldChar w:fldCharType="begin"/>
+            </w:r>
+            <w:r>
+              <w:rPr>
+                <w:noProof/>
+                <w:webHidden/>
+              </w:rPr>
+              <w:instrText xml:space="preserve"> PAGEREF _Toc945407 \h </w:instrText>
+            </w:r>
+            <w:r>
+              <w:rPr>
+                <w:noProof/>
+                <w:webHidden/>
+              </w:rPr>
+            </w:r>
+            <w:r>
+              <w:rPr>
+                <w:noProof/>
+                <w:webHidden/>
+              </w:rPr>
+              <w:fldChar w:fldCharType="separate"/>
+            </w:r>
+            <w:r>
+              <w:rPr>
+                <w:noProof/>
+                <w:webHidden/>
+              </w:rPr>
+              <w:t>8</w:t>
+            </w:r>
+            <w:r>
+              <w:rPr>
+                <w:noProof/>
+                <w:webHidden/>
+              </w:rPr>
+              <w:fldChar w:fldCharType="end"/>
+            </w:r>
+          </w:hyperlink>
+        </w:p>
+        <w:p>
+          <w:pPr>
+            <w:pStyle w:val="TOC2"/>
+            <w:tabs>
+              <w:tab w:val="right" w:leader="dot" w:pos="9350"/>
+            </w:tabs>
+            <w:rPr>
+              <w:rFonts w:asciiTheme="minorHAnsi" w:eastAsiaTheme="minorEastAsia" w:hAnsiTheme="minorHAnsi" w:cstheme="minorBidi"/>
+              <w:noProof/>
+              <w:sz w:val="22"/>
+              <w:szCs w:val="22"/>
+              <w:lang w:eastAsia="en-US"/>
+            </w:rPr>
+          </w:pPr>
+          <w:hyperlink w:anchor="_Toc945408" w:history="1">
+            <w:r>
+              <w:rPr>
+                <w:rStyle w:val="Hyperlink"/>
+                <w:noProof/>
+              </w:rPr>
+              <w:t>5.5 Create a Jimmy Johnson-style NBA Draft pick value chart</w:t>
+            </w:r>
+            <w:r>
+              <w:rPr>
+                <w:noProof/>
+                <w:webHidden/>
+              </w:rPr>
+              <w:tab/>
+            </w:r>
+            <w:r>
+              <w:rPr>
+                <w:noProof/>
+                <w:webHidden/>
+              </w:rPr>
+              <w:fldChar w:fldCharType="begin"/>
+            </w:r>
+            <w:r>
+              <w:rPr>
+                <w:noProof/>
+                <w:webHidden/>
+              </w:rPr>
+              <w:instrText xml:space="preserve"> PAGEREF _Toc945408 \h </w:instrText>
+            </w:r>
+            <w:r>
+              <w:rPr>
+                <w:noProof/>
+                <w:webHidden/>
+              </w:rPr>
+            </w:r>
+            <w:r>
+              <w:rPr>
+                <w:noProof/>
+                <w:webHidden/>
+              </w:rPr>
+              <w:fldChar w:fldCharType="separate"/>
+            </w:r>
+            <w:r>
+              <w:rPr>
+                <w:noProof/>
+                <w:webHidden/>
+              </w:rPr>
+              <w:t>9</w:t>
             </w:r>
             <w:r>
               <w:rPr>
@@ -1525,7 +1751,22 @@
               <w:lang w:eastAsia="en-US"/>
             </w:rPr>
           </w:pPr>
-          <w:hyperlink w:anchor="_Toc885891" w:history="1">
+          <w:hyperlink w:anchor="_Toc945409" w:history="1">
+            <w:r>
+              <w:rPr>
+                <w:rStyle w:val="Hyperlink"/>
+                <w:noProof/>
+              </w:rPr>
+              <w:t>6. Methodology for NCAA (</w:t>
+            </w:r>
+            <w:r>
+              <w:rPr>
+                <w:rStyle w:val="Hyperlink"/>
+                <w:i/>
+                <w:noProof/>
+              </w:rPr>
+              <w:t>Jake)</w:t>
+            </w:r>
             <w:r>
               <w:rPr>
                 <w:noProof/>
@@ -1545,7 +1786,7 @@
                 <w:noProof/>
                 <w:webHidden/>
               </w:rPr>
-              <w:instrText xml:space="preserve"> PAGEREF _Toc885891 \h </w:instrText>
+              <w:instrText xml:space="preserve"> PAGEREF _Toc945409 \h </w:instrText>
             </w:r>
             <w:r>
               <w:rPr>
@@ -1565,7 +1806,7 @@
                 <w:noProof/>
                 <w:webHidden/>
               </w:rPr>
-              <w:t>6</w:t>
+              <w:t>11</w:t>
             </w:r>
             <w:r>
               <w:rPr>
@@ -1590,13 +1831,13 @@
               <w:lang w:eastAsia="en-US"/>
             </w:rPr>
           </w:pPr>
-          <w:hyperlink w:anchor="_Toc885892" w:history="1">
+          <w:hyperlink w:anchor="_Toc945410" w:history="1">
             <w:r>
               <w:rPr>
                 <w:rStyle w:val="Hyperlink"/>
                 <w:noProof/>
               </w:rPr>
-              <w:t>5.4 Find the highest value picks based on various measure of cost</w:t>
+              <w:t>6.1 Create a model which predicts various measures of NBA success based on NCAA DI statistics</w:t>
             </w:r>
             <w:r>
               <w:rPr>
@@ -1617,7 +1858,7 @@
                 <w:noProof/>
                 <w:webHidden/>
               </w:rPr>
-              <w:instrText xml:space="preserve"> PAGEREF _Toc885892 \h </w:instrText>
+              <w:instrText xml:space="preserve"> PAGEREF _Toc945410 \h </w:instrText>
             </w:r>
             <w:r>
               <w:rPr>
@@ -1637,79 +1878,7 @@
                 <w:noProof/>
                 <w:webHidden/>
               </w:rPr>
-              <w:t>7</w:t>
-            </w:r>
-            <w:r>
-              <w:rPr>
-                <w:noProof/>
-                <w:webHidden/>
-              </w:rPr>
-              <w:fldChar w:fldCharType="end"/>
-            </w:r>
-          </w:hyperlink>
-        </w:p>
-        <w:p>
-          <w:pPr>
-            <w:pStyle w:val="TOC2"/>
-            <w:tabs>
-              <w:tab w:val="right" w:leader="dot" w:pos="9350"/>
-            </w:tabs>
-            <w:rPr>
-              <w:rFonts w:asciiTheme="minorHAnsi" w:eastAsiaTheme="minorEastAsia" w:hAnsiTheme="minorHAnsi" w:cstheme="minorBidi"/>
-              <w:noProof/>
-              <w:sz w:val="22"/>
-              <w:szCs w:val="22"/>
-              <w:lang w:eastAsia="en-US"/>
-            </w:rPr>
-          </w:pPr>
-          <w:hyperlink w:anchor="_Toc885893" w:history="1">
-            <w:r>
-              <w:rPr>
-                <w:rStyle w:val="Hyperlink"/>
-                <w:noProof/>
-              </w:rPr>
-              <w:t>5.5 Create a Jimmy Johnson-style NBA Draft pick value chart</w:t>
-            </w:r>
-            <w:r>
-              <w:rPr>
-                <w:noProof/>
-                <w:webHidden/>
-              </w:rPr>
-              <w:tab/>
-            </w:r>
-            <w:r>
-              <w:rPr>
-                <w:noProof/>
-                <w:webHidden/>
-              </w:rPr>
-              <w:fldChar w:fldCharType="begin"/>
-            </w:r>
-            <w:r>
-              <w:rPr>
-                <w:noProof/>
-                <w:webHidden/>
-              </w:rPr>
-              <w:instrText xml:space="preserve"> PAGEREF _Toc885893 \h </w:instrText>
-            </w:r>
-            <w:r>
-              <w:rPr>
-                <w:noProof/>
-                <w:webHidden/>
-              </w:rPr>
-            </w:r>
-            <w:r>
-              <w:rPr>
-                <w:noProof/>
-                <w:webHidden/>
-              </w:rPr>
-              <w:fldChar w:fldCharType="separate"/>
-            </w:r>
-            <w:r>
-              <w:rPr>
-                <w:noProof/>
-                <w:webHidden/>
-              </w:rPr>
-              <w:t>8</w:t>
+              <w:t>11</w:t>
             </w:r>
             <w:r>
               <w:rPr>
@@ -1734,13 +1903,13 @@
               <w:lang w:eastAsia="en-US"/>
             </w:rPr>
           </w:pPr>
-          <w:hyperlink w:anchor="_Toc885894" w:history="1">
+          <w:hyperlink w:anchor="_Toc945411" w:history="1">
             <w:r>
               <w:rPr>
                 <w:rStyle w:val="Hyperlink"/>
                 <w:noProof/>
               </w:rPr>
-              <w:t>6. Methodology for NCAA (</w:t>
+              <w:t>7. Design for NCAA (</w:t>
             </w:r>
             <w:r>
               <w:rPr>
@@ -1769,7 +1938,7 @@
                 <w:noProof/>
                 <w:webHidden/>
               </w:rPr>
-              <w:instrText xml:space="preserve"> PAGEREF _Toc885894 \h </w:instrText>
+              <w:instrText xml:space="preserve"> PAGEREF _Toc945411 \h </w:instrText>
             </w:r>
             <w:r>
               <w:rPr>
@@ -1789,79 +1958,7 @@
                 <w:noProof/>
                 <w:webHidden/>
               </w:rPr>
-              <w:t>10</w:t>
-            </w:r>
-            <w:r>
-              <w:rPr>
-                <w:noProof/>
-                <w:webHidden/>
-              </w:rPr>
-              <w:fldChar w:fldCharType="end"/>
-            </w:r>
-          </w:hyperlink>
-        </w:p>
-        <w:p>
-          <w:pPr>
-            <w:pStyle w:val="TOC2"/>
-            <w:tabs>
-              <w:tab w:val="right" w:leader="dot" w:pos="9350"/>
-            </w:tabs>
-            <w:rPr>
-              <w:rFonts w:asciiTheme="minorHAnsi" w:eastAsiaTheme="minorEastAsia" w:hAnsiTheme="minorHAnsi" w:cstheme="minorBidi"/>
-              <w:noProof/>
-              <w:sz w:val="22"/>
-              <w:szCs w:val="22"/>
-              <w:lang w:eastAsia="en-US"/>
-            </w:rPr>
-          </w:pPr>
-          <w:hyperlink w:anchor="_Toc885895" w:history="1">
-            <w:r>
-              <w:rPr>
-                <w:rStyle w:val="Hyperlink"/>
-                <w:noProof/>
-              </w:rPr>
-              <w:t>6.1 Create a model which predicts various measures of NBA success based on NCAA DI statistics</w:t>
-            </w:r>
-            <w:r>
-              <w:rPr>
-                <w:noProof/>
-                <w:webHidden/>
-              </w:rPr>
-              <w:tab/>
-            </w:r>
-            <w:r>
-              <w:rPr>
-                <w:noProof/>
-                <w:webHidden/>
-              </w:rPr>
-              <w:fldChar w:fldCharType="begin"/>
-            </w:r>
-            <w:r>
-              <w:rPr>
-                <w:noProof/>
-                <w:webHidden/>
-              </w:rPr>
-              <w:instrText xml:space="preserve"> PAGEREF _Toc885895 \h </w:instrText>
-            </w:r>
-            <w:r>
-              <w:rPr>
-                <w:noProof/>
-                <w:webHidden/>
-              </w:rPr>
-            </w:r>
-            <w:r>
-              <w:rPr>
-                <w:noProof/>
-                <w:webHidden/>
-              </w:rPr>
-              <w:fldChar w:fldCharType="separate"/>
-            </w:r>
-            <w:r>
-              <w:rPr>
-                <w:noProof/>
-                <w:webHidden/>
-              </w:rPr>
-              <w:t>10</w:t>
+              <w:t>11</w:t>
             </w:r>
             <w:r>
               <w:rPr>
@@ -1886,13 +1983,13 @@
               <w:lang w:eastAsia="en-US"/>
             </w:rPr>
           </w:pPr>
-          <w:hyperlink w:anchor="_Toc885896" w:history="1">
+          <w:hyperlink w:anchor="_Toc945412" w:history="1">
             <w:r>
               <w:rPr>
                 <w:rStyle w:val="Hyperlink"/>
                 <w:noProof/>
               </w:rPr>
-              <w:t>7. Design for NCAA (</w:t>
+              <w:t>8. Results for NCAA (</w:t>
             </w:r>
             <w:r>
               <w:rPr>
@@ -1900,7 +1997,7 @@
                 <w:i/>
                 <w:noProof/>
               </w:rPr>
-              <w:t>Jake)</w:t>
+              <w:t>Mike)</w:t>
             </w:r>
             <w:r>
               <w:rPr>
@@ -1921,7 +2018,7 @@
                 <w:noProof/>
                 <w:webHidden/>
               </w:rPr>
-              <w:instrText xml:space="preserve"> PAGEREF _Toc885896 \h </w:instrText>
+              <w:instrText xml:space="preserve"> PAGEREF _Toc945412 \h </w:instrText>
             </w:r>
             <w:r>
               <w:rPr>
@@ -1966,13 +2063,13 @@
               <w:lang w:eastAsia="en-US"/>
             </w:rPr>
           </w:pPr>
-          <w:hyperlink w:anchor="_Toc885897" w:history="1">
+          <w:hyperlink w:anchor="_Toc945413" w:history="1">
             <w:r>
               <w:rPr>
                 <w:rStyle w:val="Hyperlink"/>
                 <w:noProof/>
               </w:rPr>
-              <w:t>8. Results for NCAA (</w:t>
+              <w:t>9. Discussion and Future Work (</w:t>
             </w:r>
             <w:r>
               <w:rPr>
@@ -2001,87 +2098,7 @@
                 <w:noProof/>
                 <w:webHidden/>
               </w:rPr>
-              <w:instrText xml:space="preserve"> PAGEREF _Toc885897 \h </w:instrText>
-            </w:r>
-            <w:r>
-              <w:rPr>
-                <w:noProof/>
-                <w:webHidden/>
-              </w:rPr>
-            </w:r>
-            <w:r>
-              <w:rPr>
-                <w:noProof/>
-                <w:webHidden/>
-              </w:rPr>
-              <w:fldChar w:fldCharType="separate"/>
-            </w:r>
-            <w:r>
-              <w:rPr>
-                <w:noProof/>
-                <w:webHidden/>
-              </w:rPr>
-              <w:t>11</w:t>
-            </w:r>
-            <w:r>
-              <w:rPr>
-                <w:noProof/>
-                <w:webHidden/>
-              </w:rPr>
-              <w:fldChar w:fldCharType="end"/>
-            </w:r>
-          </w:hyperlink>
-        </w:p>
-        <w:p>
-          <w:pPr>
-            <w:pStyle w:val="TOC1"/>
-            <w:tabs>
-              <w:tab w:val="right" w:leader="dot" w:pos="9350"/>
-            </w:tabs>
-            <w:rPr>
-              <w:rFonts w:asciiTheme="minorHAnsi" w:eastAsiaTheme="minorEastAsia" w:hAnsiTheme="minorHAnsi" w:cstheme="minorBidi"/>
-              <w:noProof/>
-              <w:sz w:val="22"/>
-              <w:szCs w:val="22"/>
-              <w:lang w:eastAsia="en-US"/>
-            </w:rPr>
-          </w:pPr>
-          <w:hyperlink w:anchor="_Toc885898" w:history="1">
-            <w:r>
-              <w:rPr>
-                <w:rStyle w:val="Hyperlink"/>
-                <w:noProof/>
-              </w:rPr>
-              <w:t>9. Discussion and Future Work (</w:t>
-            </w:r>
-            <w:r>
-              <w:rPr>
-                <w:rStyle w:val="Hyperlink"/>
-                <w:i/>
-                <w:noProof/>
-              </w:rPr>
-              <w:t>Mike)</w:t>
-            </w:r>
-            <w:r>
-              <w:rPr>
-                <w:noProof/>
-                <w:webHidden/>
-              </w:rPr>
-              <w:tab/>
-            </w:r>
-            <w:r>
-              <w:rPr>
-                <w:noProof/>
-                <w:webHidden/>
-              </w:rPr>
-              <w:fldChar w:fldCharType="begin"/>
-            </w:r>
-            <w:r>
-              <w:rPr>
-                <w:noProof/>
-                <w:webHidden/>
-              </w:rPr>
-              <w:instrText xml:space="preserve"> PAGEREF _Toc885898 \h </w:instrText>
+              <w:instrText xml:space="preserve"> PAGEREF _Toc945413 \h </w:instrText>
             </w:r>
             <w:r>
               <w:rPr>
@@ -2126,17 +2143,17 @@
       <w:pPr>
         <w:pStyle w:val="Heading1"/>
       </w:pPr>
-      <w:bookmarkStart w:id="4" w:name="_Toc885876"/>
+      <w:bookmarkStart w:id="5" w:name="_Toc945392"/>
       <w:r>
         <w:t>Table of Figures</w:t>
       </w:r>
-      <w:bookmarkEnd w:id="4"/>
+      <w:bookmarkEnd w:id="5"/>
     </w:p>
     <w:p>
       <w:pPr>
         <w:pStyle w:val="Heading1"/>
       </w:pPr>
-      <w:bookmarkStart w:id="5" w:name="_Toc885877"/>
+      <w:bookmarkStart w:id="6" w:name="_Toc945393"/>
       <w:r>
         <w:t>Executive Summary</w:t>
       </w:r>
@@ -2161,13 +2178,13 @@
         </w:rPr>
         <w:t>)</w:t>
       </w:r>
-      <w:bookmarkEnd w:id="5"/>
+      <w:bookmarkEnd w:id="6"/>
     </w:p>
     <w:p>
       <w:pPr>
         <w:pStyle w:val="Heading1"/>
       </w:pPr>
-      <w:bookmarkStart w:id="6" w:name="_Toc885878"/>
+      <w:bookmarkStart w:id="7" w:name="_Toc945394"/>
       <w:r>
         <w:t>1. Introduction</w:t>
       </w:r>
@@ -2180,15 +2197,14 @@
         </w:rPr>
         <w:t>(Later)</w:t>
       </w:r>
-      <w:bookmarkEnd w:id="6"/>
+      <w:bookmarkEnd w:id="7"/>
     </w:p>
     <w:p>
       <w:pPr>
         <w:pStyle w:val="Heading1"/>
       </w:pPr>
-      <w:bookmarkStart w:id="7" w:name="_Toc885879"/>
+      <w:bookmarkStart w:id="8" w:name="_Toc945395"/>
       <w:r>
-        <w:lastRenderedPageBreak/>
         <w:t>2. Background</w:t>
       </w:r>
       <w:r>
@@ -2206,13 +2222,13 @@
         </w:rPr>
         <w:t>)</w:t>
       </w:r>
-      <w:bookmarkEnd w:id="7"/>
+      <w:bookmarkEnd w:id="8"/>
     </w:p>
     <w:p>
       <w:pPr>
         <w:pStyle w:val="Heading1"/>
       </w:pPr>
-      <w:bookmarkStart w:id="8" w:name="_Toc885880"/>
+      <w:bookmarkStart w:id="9" w:name="_Toc945396"/>
       <w:r>
         <w:t>3. Methodology</w:t>
       </w:r>
@@ -2231,17 +2247,17 @@
         </w:rPr>
         <w:t>)</w:t>
       </w:r>
-      <w:bookmarkEnd w:id="8"/>
+      <w:bookmarkEnd w:id="9"/>
     </w:p>
     <w:p>
       <w:pPr>
         <w:pStyle w:val="Heading2"/>
       </w:pPr>
-      <w:bookmarkStart w:id="9" w:name="_Toc885881"/>
+      <w:bookmarkStart w:id="10" w:name="_Toc945397"/>
       <w:r>
         <w:t>3.1 Analyze existing basketball player performance metrics</w:t>
       </w:r>
-      <w:bookmarkEnd w:id="9"/>
+      <w:bookmarkEnd w:id="10"/>
     </w:p>
     <w:p>
       <w:r>
@@ -2252,11 +2268,11 @@
       <w:pPr>
         <w:pStyle w:val="Heading2"/>
       </w:pPr>
-      <w:bookmarkStart w:id="10" w:name="_Toc885882"/>
+      <w:bookmarkStart w:id="11" w:name="_Toc945398"/>
       <w:r>
         <w:t>3.2 Feature engineer new player performance metrics addressing shortcomings with existing metrics</w:t>
       </w:r>
-      <w:bookmarkEnd w:id="10"/>
+      <w:bookmarkEnd w:id="11"/>
     </w:p>
     <w:p>
       <w:r>
@@ -2267,11 +2283,11 @@
       <w:pPr>
         <w:pStyle w:val="Heading2"/>
       </w:pPr>
-      <w:bookmarkStart w:id="11" w:name="_Toc885883"/>
+      <w:bookmarkStart w:id="12" w:name="_Toc945399"/>
       <w:r>
         <w:t>3.3 Find the highest value picks based on various measures of cost</w:t>
       </w:r>
-      <w:bookmarkEnd w:id="11"/>
+      <w:bookmarkEnd w:id="12"/>
     </w:p>
     <w:p>
       <w:r>
@@ -2285,11 +2301,11 @@
       <w:pPr>
         <w:pStyle w:val="Heading2"/>
       </w:pPr>
-      <w:bookmarkStart w:id="12" w:name="_Toc885884"/>
+      <w:bookmarkStart w:id="13" w:name="_Toc945400"/>
       <w:r>
         <w:t>3.4 Calculate the approximate value of every pick in the NBA Draft</w:t>
       </w:r>
-      <w:bookmarkEnd w:id="12"/>
+      <w:bookmarkEnd w:id="13"/>
     </w:p>
     <w:p>
       <w:r>
@@ -2300,8 +2316,9 @@
       <w:pPr>
         <w:pStyle w:val="Heading2"/>
       </w:pPr>
-      <w:bookmarkStart w:id="13" w:name="_Toc885885"/>
+      <w:bookmarkStart w:id="14" w:name="_Toc945401"/>
       <w:r>
+        <w:lastRenderedPageBreak/>
         <w:t>3.</w:t>
       </w:r>
       <w:r>
@@ -2310,7 +2327,7 @@
       <w:r>
         <w:t xml:space="preserve"> Create a Jimmy Johnson-style NBA Draft value chart</w:t>
       </w:r>
-      <w:bookmarkEnd w:id="13"/>
+      <w:bookmarkEnd w:id="14"/>
     </w:p>
     <w:p>
       <w:r>
@@ -2321,7 +2338,7 @@
       <w:pPr>
         <w:pStyle w:val="Heading1"/>
       </w:pPr>
-      <w:bookmarkStart w:id="14" w:name="_Toc885886"/>
+      <w:bookmarkStart w:id="15" w:name="_Toc945402"/>
       <w:r>
         <w:t>4. Design</w:t>
       </w:r>
@@ -2340,13 +2357,13 @@
         </w:rPr>
         <w:t>)</w:t>
       </w:r>
-      <w:bookmarkEnd w:id="14"/>
+      <w:bookmarkEnd w:id="15"/>
     </w:p>
     <w:p>
       <w:pPr>
         <w:pStyle w:val="Heading1"/>
       </w:pPr>
-      <w:bookmarkStart w:id="15" w:name="_Toc885887"/>
+      <w:bookmarkStart w:id="16" w:name="_Toc945403"/>
       <w:r>
         <w:t>5. Results</w:t>
       </w:r>
@@ -2365,18 +2382,17 @@
         </w:rPr>
         <w:t>)</w:t>
       </w:r>
-      <w:bookmarkEnd w:id="15"/>
+      <w:bookmarkEnd w:id="16"/>
     </w:p>
     <w:p>
       <w:pPr>
         <w:pStyle w:val="Heading2"/>
       </w:pPr>
-      <w:bookmarkStart w:id="16" w:name="_Toc885888"/>
+      <w:bookmarkStart w:id="17" w:name="_Toc945404"/>
       <w:r>
-        <w:lastRenderedPageBreak/>
         <w:t>5.1 Analyze existing basketball player performance metrics</w:t>
       </w:r>
-      <w:bookmarkEnd w:id="16"/>
+      <w:bookmarkEnd w:id="17"/>
     </w:p>
     <w:p>
       <w:r>
@@ -7423,6 +7439,7 @@
               <w:rPr>
                 <w:lang w:eastAsia="en-US"/>
               </w:rPr>
+              <w:lastRenderedPageBreak/>
               <w:t>Gary Payton</w:t>
             </w:r>
           </w:p>
@@ -8106,7 +8123,9 @@
     <w:p/>
     <w:p>
       <w:r>
-        <w:lastRenderedPageBreak/>
+        <w:rPr>
+          <w:noProof/>
+        </w:rPr>
         <w:drawing>
           <wp:anchor distT="0" distB="0" distL="114300" distR="114300" simplePos="0" relativeHeight="251669504" behindDoc="1" locked="0" layoutInCell="1" allowOverlap="1" wp14:anchorId="63966D0C" wp14:editId="0E42C27C">
             <wp:simplePos x="0" y="0"/>
@@ -8211,22 +8230,31 @@
       <w:pPr>
         <w:pStyle w:val="Heading2"/>
       </w:pPr>
-      <w:bookmarkStart w:id="17" w:name="_Toc885889"/>
+      <w:bookmarkStart w:id="18" w:name="_Toc945405"/>
       <w:r>
         <w:t>5.2 Feature engineer new player performance metrics addressing shortcomings with existing metrics</w:t>
       </w:r>
-      <w:bookmarkEnd w:id="17"/>
+      <w:bookmarkEnd w:id="18"/>
+    </w:p>
+    <w:p/>
+    <w:p>
+      <w:r>
+        <w:rPr>
+          <w:highlight w:val="yellow"/>
+        </w:rPr>
+        <w:t>CIA BP AP</w:t>
+      </w:r>
     </w:p>
     <w:p/>
     <w:p>
       <w:pPr>
         <w:pStyle w:val="Heading2"/>
       </w:pPr>
-      <w:bookmarkStart w:id="18" w:name="_Toc885890"/>
+      <w:bookmarkStart w:id="19" w:name="_Toc945406"/>
       <w:r>
         <w:t>5.3 Calculate the approximate value of every pick in the NBA Draft</w:t>
       </w:r>
-      <w:bookmarkEnd w:id="18"/>
+      <w:bookmarkEnd w:id="19"/>
     </w:p>
     <w:p/>
     <w:p>
@@ -8239,28 +8267,19 @@
         <w:rPr>
           <w:noProof/>
         </w:rPr>
-        <w:lastRenderedPageBreak/>
         <w:drawing>
-          <wp:anchor distT="0" distB="0" distL="114300" distR="114300" simplePos="0" relativeHeight="251677696" behindDoc="1" locked="0" layoutInCell="1" allowOverlap="1" wp14:anchorId="2D89E5D3" wp14:editId="4ACBF793">
+          <wp:anchor distT="0" distB="0" distL="114300" distR="114300" simplePos="0" relativeHeight="251679744" behindDoc="0" locked="0" layoutInCell="1" allowOverlap="1" wp14:anchorId="4B31B9F7" wp14:editId="5EE776FD">
             <wp:simplePos x="0" y="0"/>
             <wp:positionH relativeFrom="margin">
               <wp:align>center</wp:align>
             </wp:positionH>
-            <wp:positionV relativeFrom="margin">
-              <wp:align>top</wp:align>
+            <wp:positionV relativeFrom="paragraph">
+              <wp:posOffset>0</wp:posOffset>
             </wp:positionV>
-            <wp:extent cx="7191375" cy="5270500"/>
-            <wp:effectExtent l="0" t="0" r="9525" b="6350"/>
-            <wp:wrapTight wrapText="bothSides">
-              <wp:wrapPolygon edited="0">
-                <wp:start x="0" y="0"/>
-                <wp:lineTo x="0" y="21548"/>
-                <wp:lineTo x="21571" y="21548"/>
-                <wp:lineTo x="21571" y="0"/>
-                <wp:lineTo x="0" y="0"/>
-              </wp:wrapPolygon>
-            </wp:wrapTight>
-            <wp:docPr id="1" name="Chart 1">
+            <wp:extent cx="6654800" cy="4826000"/>
+            <wp:effectExtent l="0" t="0" r="12700" b="12700"/>
+            <wp:wrapSquare wrapText="bothSides"/>
+            <wp:docPr id="2" name="Chart 2">
               <a:extLst xmlns:a="http://schemas.openxmlformats.org/drawingml/2006/main">
                 <a:ext uri="{FF2B5EF4-FFF2-40B4-BE49-F238E27FC236}">
                   <a16:creationId xmlns:a16="http://schemas.microsoft.com/office/drawing/2014/main" id="{D6035217-58A9-4268-BAFA-08DB6FE7BAC7}"/>
@@ -8273,12 +8292,6 @@
                 <c:chart xmlns:c="http://schemas.openxmlformats.org/drawingml/2006/chart" xmlns:r="http://schemas.openxmlformats.org/officeDocument/2006/relationships" r:id="rId6"/>
               </a:graphicData>
             </a:graphic>
-            <wp14:sizeRelH relativeFrom="margin">
-              <wp14:pctWidth>0</wp14:pctWidth>
-            </wp14:sizeRelH>
-            <wp14:sizeRelV relativeFrom="margin">
-              <wp14:pctHeight>0</wp14:pctHeight>
-            </wp14:sizeRelV>
           </wp:anchor>
         </w:drawing>
       </w:r>
@@ -8289,36 +8302,21 @@
       </w:r>
       <w:proofErr w:type="gramStart"/>
       <w:r>
-        <w:t>particular p</w:t>
-      </w:r>
-      <w:bookmarkStart w:id="19" w:name="_GoBack"/>
-      <w:bookmarkEnd w:id="19"/>
-      <w:r>
-        <w:t>ositions</w:t>
+        <w:t>particular positions</w:t>
       </w:r>
       <w:proofErr w:type="gramEnd"/>
       <w:r>
         <w:t>, which makes the graph jagged. In order to provide a more accurate curve, we cluster the draft picks into groups. These groups are 1-3, 4-7, 8-14, 15-30, 31-45, and 46-60. We felt these clusters fall in line with how picks are generally compared to one another</w:t>
       </w:r>
-      <w:bookmarkStart w:id="20" w:name="_Toc885891"/>
     </w:p>
-    <w:p/>
-    <w:p/>
-    <w:p/>
-    <w:p/>
-    <w:p/>
-    <w:p/>
-    <w:p/>
-    <w:p/>
     <w:p/>
     <w:p>
       <w:r>
         <w:rPr>
           <w:noProof/>
         </w:rPr>
-        <w:lastRenderedPageBreak/>
         <w:drawing>
-          <wp:anchor distT="0" distB="0" distL="114300" distR="114300" simplePos="0" relativeHeight="251667456" behindDoc="1" locked="0" layoutInCell="1" allowOverlap="1" wp14:anchorId="4931AC82" wp14:editId="5712322B">
+          <wp:anchor distT="0" distB="0" distL="114300" distR="114300" simplePos="0" relativeHeight="251667456" behindDoc="1" locked="0" layoutInCell="1" allowOverlap="1" wp14:anchorId="4931AC82" wp14:editId="4B3BFD80">
             <wp:simplePos x="0" y="0"/>
             <wp:positionH relativeFrom="page">
               <wp:posOffset>57150</wp:posOffset>
@@ -8360,7 +8358,6 @@
         </w:drawing>
       </w:r>
     </w:p>
-    <w:bookmarkEnd w:id="20"/>
     <w:p/>
     <w:p>
       <w:r>
@@ -8383,9 +8380,8 @@
         <w:rPr>
           <w:noProof/>
         </w:rPr>
-        <w:lastRenderedPageBreak/>
         <w:drawing>
-          <wp:anchor distT="0" distB="0" distL="114300" distR="114300" simplePos="0" relativeHeight="251678720" behindDoc="0" locked="0" layoutInCell="1" allowOverlap="1" wp14:anchorId="38760E9C" wp14:editId="16DAB979">
+          <wp:anchor distT="0" distB="0" distL="114300" distR="114300" simplePos="0" relativeHeight="251678720" behindDoc="0" locked="0" layoutInCell="1" allowOverlap="1" wp14:anchorId="38760E9C" wp14:editId="38950571">
             <wp:simplePos x="0" y="0"/>
             <wp:positionH relativeFrom="margin">
               <wp:align>center</wp:align>
@@ -8393,8 +8389,8 @@
             <wp:positionV relativeFrom="paragraph">
               <wp:posOffset>0</wp:posOffset>
             </wp:positionV>
-            <wp:extent cx="6464300" cy="4630420"/>
-            <wp:effectExtent l="0" t="0" r="12700" b="17780"/>
+            <wp:extent cx="6464300" cy="4718685"/>
+            <wp:effectExtent l="0" t="0" r="12700" b="5715"/>
             <wp:wrapSquare wrapText="bothSides"/>
             <wp:docPr id="18" name="Chart 18">
               <a:extLst xmlns:a="http://schemas.openxmlformats.org/drawingml/2006/main">
@@ -8409,6 +8405,9 @@
                 <c:chart xmlns:c="http://schemas.openxmlformats.org/drawingml/2006/chart" xmlns:r="http://schemas.openxmlformats.org/officeDocument/2006/relationships" r:id="rId8"/>
               </a:graphicData>
             </a:graphic>
+            <wp14:sizeRelV relativeFrom="margin">
+              <wp14:pctHeight>0</wp14:pctHeight>
+            </wp14:sizeRelV>
           </wp:anchor>
         </w:drawing>
       </w:r>
@@ -8417,11 +8416,11 @@
       <w:pPr>
         <w:pStyle w:val="Heading2"/>
       </w:pPr>
-      <w:bookmarkStart w:id="21" w:name="_Toc885892"/>
+      <w:bookmarkStart w:id="20" w:name="_Toc945407"/>
       <w:r>
         <w:t>5.4 Find the highest value picks based on various measure of cost</w:t>
       </w:r>
-      <w:bookmarkEnd w:id="21"/>
+      <w:bookmarkEnd w:id="20"/>
     </w:p>
     <w:p>
       <w:r>
@@ -8437,7 +8436,7 @@
         </w:rPr>
         <w:lastRenderedPageBreak/>
         <w:drawing>
-          <wp:anchor distT="0" distB="0" distL="114300" distR="114300" simplePos="0" relativeHeight="251673600" behindDoc="1" locked="0" layoutInCell="1" allowOverlap="1" wp14:anchorId="53E0DF0F" wp14:editId="74DA34DD">
+          <wp:anchor distT="0" distB="0" distL="114300" distR="114300" simplePos="0" relativeHeight="251673600" behindDoc="1" locked="0" layoutInCell="1" allowOverlap="1" wp14:anchorId="53E0DF0F" wp14:editId="26730570">
             <wp:simplePos x="0" y="0"/>
             <wp:positionH relativeFrom="margin">
               <wp:posOffset>-476885</wp:posOffset>
@@ -8486,11 +8485,11 @@
       <w:pPr>
         <w:pStyle w:val="Heading2"/>
       </w:pPr>
-      <w:bookmarkStart w:id="22" w:name="_Toc885893"/>
+      <w:bookmarkStart w:id="21" w:name="_Toc945408"/>
       <w:r>
         <w:t>5.5 Create a Jimmy Johnson-style NBA Draft pick value chart</w:t>
       </w:r>
-      <w:bookmarkEnd w:id="22"/>
+      <w:bookmarkEnd w:id="21"/>
     </w:p>
     <w:p>
       <w:r>
@@ -12810,7 +12809,7 @@
       <w:pPr>
         <w:pStyle w:val="Heading1"/>
       </w:pPr>
-      <w:bookmarkStart w:id="23" w:name="_Toc885894"/>
+      <w:bookmarkStart w:id="22" w:name="_Toc945409"/>
       <w:r>
         <w:t>6. Methodology for NCAA</w:t>
       </w:r>
@@ -12829,13 +12828,13 @@
         </w:rPr>
         <w:t>)</w:t>
       </w:r>
-      <w:bookmarkEnd w:id="23"/>
+      <w:bookmarkEnd w:id="22"/>
     </w:p>
     <w:p>
       <w:pPr>
         <w:pStyle w:val="Heading2"/>
       </w:pPr>
-      <w:bookmarkStart w:id="24" w:name="_Toc885895"/>
+      <w:bookmarkStart w:id="23" w:name="_Toc945410"/>
       <w:r>
         <w:t>6.</w:t>
       </w:r>
@@ -12851,7 +12850,7 @@
       <w:r>
         <w:t xml:space="preserve"> based on NCAA DI statistics</w:t>
       </w:r>
-      <w:bookmarkEnd w:id="24"/>
+      <w:bookmarkEnd w:id="23"/>
     </w:p>
     <w:p>
       <w:r>
@@ -12907,7 +12906,7 @@
       <w:pPr>
         <w:pStyle w:val="Heading1"/>
       </w:pPr>
-      <w:bookmarkStart w:id="25" w:name="_Toc885896"/>
+      <w:bookmarkStart w:id="24" w:name="_Toc945411"/>
       <w:r>
         <w:t>7. Design for NCAA</w:t>
       </w:r>
@@ -12926,7 +12925,7 @@
         </w:rPr>
         <w:t>)</w:t>
       </w:r>
-      <w:bookmarkEnd w:id="25"/>
+      <w:bookmarkEnd w:id="24"/>
     </w:p>
     <w:p>
       <w:r>
@@ -12975,15 +12974,10 @@
       </w:r>
       <w:proofErr w:type="spellEnd"/>
       <w:r>
-        <w:t xml:space="preserve">, </w:t>
+        <w:t xml:space="preserve"> </w:t>
       </w:r>
-      <w:proofErr w:type="spellStart"/>
       <w:r>
-        <w:t>secondRound</w:t>
-      </w:r>
-      <w:proofErr w:type="spellEnd"/>
-      <w:r>
-        <w:t xml:space="preserve">, and </w:t>
+        <w:t xml:space="preserve">and </w:t>
       </w:r>
       <w:proofErr w:type="spellStart"/>
       <w:r>
@@ -13015,7 +13009,7 @@
       <w:pPr>
         <w:pStyle w:val="Heading1"/>
       </w:pPr>
-      <w:bookmarkStart w:id="26" w:name="_Toc885897"/>
+      <w:bookmarkStart w:id="25" w:name="_Toc945412"/>
       <w:r>
         <w:t>8. Results for NCAA</w:t>
       </w:r>
@@ -13034,13 +13028,13 @@
         </w:rPr>
         <w:t>)</w:t>
       </w:r>
-      <w:bookmarkEnd w:id="26"/>
+      <w:bookmarkEnd w:id="25"/>
     </w:p>
     <w:p>
       <w:pPr>
         <w:pStyle w:val="Heading1"/>
       </w:pPr>
-      <w:bookmarkStart w:id="27" w:name="_Toc885898"/>
+      <w:bookmarkStart w:id="26" w:name="_Toc945413"/>
       <w:r>
         <w:t>9. Discussion and Future Work</w:t>
       </w:r>
@@ -13059,7 +13053,7 @@
         </w:rPr>
         <w:t>)</w:t>
       </w:r>
-      <w:bookmarkEnd w:id="27"/>
+      <w:bookmarkEnd w:id="26"/>
     </w:p>
     <w:sectPr>
       <w:pgSz w:w="12240" w:h="15840"/>
@@ -13817,9 +13811,9 @@
           <c:layoutTarget val="inner"/>
           <c:xMode val="edge"/>
           <c:yMode val="edge"/>
-          <c:x val="6.0677132339589629E-2"/>
+          <c:x val="4.918979275412242E-2"/>
           <c:y val="7.9914900661724561E-2"/>
-          <c:w val="0.92898502781491932"/>
+          <c:w val="0.94200775032073514"/>
           <c:h val="0.79585916744003171"/>
         </c:manualLayout>
       </c:layout>
@@ -14233,7 +14227,7 @@
           <c:smooth val="0"/>
           <c:extLst>
             <c:ext xmlns:c16="http://schemas.microsoft.com/office/drawing/2014/chart" uri="{C3380CC4-5D6E-409C-BE32-E72D297353CC}">
-              <c16:uniqueId val="{00000000-D1F4-426D-AE37-F766870B9BFE}"/>
+              <c16:uniqueId val="{00000000-75EF-442F-9FAD-4DB2F6402759}"/>
             </c:ext>
           </c:extLst>
         </c:ser>
@@ -14254,7 +14248,7 @@
           <c:spPr>
             <a:ln w="28575" cap="rnd">
               <a:solidFill>
-                <a:schemeClr val="accent2"/>
+                <a:srgbClr val="FF0000"/>
               </a:solidFill>
               <a:round/>
             </a:ln>
@@ -14644,7 +14638,7 @@
           <c:smooth val="0"/>
           <c:extLst>
             <c:ext xmlns:c16="http://schemas.microsoft.com/office/drawing/2014/chart" uri="{C3380CC4-5D6E-409C-BE32-E72D297353CC}">
-              <c16:uniqueId val="{00000001-D1F4-426D-AE37-F766870B9BFE}"/>
+              <c16:uniqueId val="{00000001-75EF-442F-9FAD-4DB2F6402759}"/>
             </c:ext>
           </c:extLst>
         </c:ser>
@@ -14665,7 +14659,7 @@
           <c:spPr>
             <a:ln w="28575" cap="rnd">
               <a:solidFill>
-                <a:schemeClr val="accent3"/>
+                <a:srgbClr val="00B050"/>
               </a:solidFill>
               <a:round/>
             </a:ln>
@@ -15055,7 +15049,7 @@
           <c:smooth val="0"/>
           <c:extLst>
             <c:ext xmlns:c16="http://schemas.microsoft.com/office/drawing/2014/chart" uri="{C3380CC4-5D6E-409C-BE32-E72D297353CC}">
-              <c16:uniqueId val="{00000002-D1F4-426D-AE37-F766870B9BFE}"/>
+              <c16:uniqueId val="{00000002-75EF-442F-9FAD-4DB2F6402759}"/>
             </c:ext>
           </c:extLst>
         </c:ser>
@@ -15076,7 +15070,7 @@
           <c:spPr>
             <a:ln w="28575" cap="rnd">
               <a:solidFill>
-                <a:schemeClr val="accent4"/>
+                <a:srgbClr val="7030A0"/>
               </a:solidFill>
               <a:round/>
             </a:ln>
@@ -15466,7 +15460,7 @@
           <c:smooth val="0"/>
           <c:extLst>
             <c:ext xmlns:c16="http://schemas.microsoft.com/office/drawing/2014/chart" uri="{C3380CC4-5D6E-409C-BE32-E72D297353CC}">
-              <c16:uniqueId val="{00000003-D1F4-426D-AE37-F766870B9BFE}"/>
+              <c16:uniqueId val="{00000003-75EF-442F-9FAD-4DB2F6402759}"/>
             </c:ext>
           </c:extLst>
         </c:ser>
@@ -15487,7 +15481,7 @@
           <c:spPr>
             <a:ln w="28575" cap="rnd">
               <a:solidFill>
-                <a:schemeClr val="accent5"/>
+                <a:srgbClr val="0070C0"/>
               </a:solidFill>
               <a:round/>
             </a:ln>
@@ -15877,7 +15871,7 @@
           <c:smooth val="0"/>
           <c:extLst>
             <c:ext xmlns:c16="http://schemas.microsoft.com/office/drawing/2014/chart" uri="{C3380CC4-5D6E-409C-BE32-E72D297353CC}">
-              <c16:uniqueId val="{00000004-D1F4-426D-AE37-F766870B9BFE}"/>
+              <c16:uniqueId val="{00000004-75EF-442F-9FAD-4DB2F6402759}"/>
             </c:ext>
           </c:extLst>
         </c:ser>
@@ -15898,7 +15892,7 @@
           <c:spPr>
             <a:ln w="28575" cap="rnd">
               <a:solidFill>
-                <a:schemeClr val="accent6"/>
+                <a:srgbClr val="FFC000"/>
               </a:solidFill>
               <a:round/>
             </a:ln>
@@ -16288,7 +16282,7 @@
           <c:smooth val="0"/>
           <c:extLst>
             <c:ext xmlns:c16="http://schemas.microsoft.com/office/drawing/2014/chart" uri="{C3380CC4-5D6E-409C-BE32-E72D297353CC}">
-              <c16:uniqueId val="{00000005-D1F4-426D-AE37-F766870B9BFE}"/>
+              <c16:uniqueId val="{00000005-75EF-442F-9FAD-4DB2F6402759}"/>
             </c:ext>
           </c:extLst>
         </c:ser>
@@ -16539,10 +16533,10 @@
         <c:manualLayout>
           <c:xMode val="edge"/>
           <c:yMode val="edge"/>
-          <c:x val="5.6622690375623584E-2"/>
-          <c:y val="0.92446902570913581"/>
-          <c:w val="0.93326839443082865"/>
-          <c:h val="7.553097429086425E-2"/>
+          <c:x val="7.1745799830281246E-3"/>
+          <c:y val="0.95097507668650616"/>
+          <c:w val="0.98271657220775555"/>
+          <c:h val="4.9024923313493791E-2"/>
         </c:manualLayout>
       </c:layout>
       <c:overlay val="0"/>
@@ -16711,7 +16705,7 @@
           <c:spPr>
             <a:ln w="19050" cap="rnd">
               <a:solidFill>
-                <a:schemeClr val="accent1"/>
+                <a:srgbClr val="FFFF00"/>
               </a:solidFill>
               <a:round/>
             </a:ln>
@@ -16722,11 +16716,11 @@
             <c:size val="5"/>
             <c:spPr>
               <a:solidFill>
-                <a:schemeClr val="accent1"/>
+                <a:srgbClr val="FFFF00"/>
               </a:solidFill>
               <a:ln w="9525">
                 <a:solidFill>
-                  <a:schemeClr val="accent1"/>
+                  <a:srgbClr val="FFFF00"/>
                 </a:solidFill>
               </a:ln>
               <a:effectLst/>
@@ -16810,7 +16804,7 @@
           <c:spPr>
             <a:ln w="19050" cap="rnd">
               <a:solidFill>
-                <a:schemeClr val="accent2"/>
+                <a:srgbClr val="FF0000"/>
               </a:solidFill>
               <a:round/>
             </a:ln>
@@ -16821,11 +16815,11 @@
             <c:size val="5"/>
             <c:spPr>
               <a:solidFill>
-                <a:schemeClr val="accent2"/>
+                <a:srgbClr val="FF0000"/>
               </a:solidFill>
               <a:ln w="9525">
                 <a:solidFill>
-                  <a:schemeClr val="accent2"/>
+                  <a:srgbClr val="FF0000"/>
                 </a:solidFill>
               </a:ln>
               <a:effectLst/>
@@ -16909,7 +16903,7 @@
           <c:spPr>
             <a:ln w="19050" cap="rnd">
               <a:solidFill>
-                <a:schemeClr val="accent3"/>
+                <a:srgbClr val="00B050"/>
               </a:solidFill>
               <a:round/>
             </a:ln>
@@ -16920,11 +16914,11 @@
             <c:size val="5"/>
             <c:spPr>
               <a:solidFill>
-                <a:schemeClr val="accent3"/>
+                <a:srgbClr val="00B050"/>
               </a:solidFill>
               <a:ln w="9525">
                 <a:solidFill>
-                  <a:schemeClr val="accent3"/>
+                  <a:srgbClr val="00B050"/>
                 </a:solidFill>
               </a:ln>
               <a:effectLst/>
@@ -17008,7 +17002,7 @@
           <c:spPr>
             <a:ln w="19050" cap="rnd">
               <a:solidFill>
-                <a:schemeClr val="accent4"/>
+                <a:srgbClr val="7030A0"/>
               </a:solidFill>
               <a:round/>
             </a:ln>
@@ -17019,11 +17013,11 @@
             <c:size val="5"/>
             <c:spPr>
               <a:solidFill>
-                <a:schemeClr val="accent4"/>
+                <a:srgbClr val="7030A0"/>
               </a:solidFill>
               <a:ln w="9525">
                 <a:solidFill>
-                  <a:schemeClr val="accent4"/>
+                  <a:srgbClr val="7030A0"/>
                 </a:solidFill>
               </a:ln>
               <a:effectLst/>
@@ -17107,7 +17101,7 @@
           <c:spPr>
             <a:ln w="19050" cap="rnd">
               <a:solidFill>
-                <a:schemeClr val="accent5"/>
+                <a:srgbClr val="0070C0"/>
               </a:solidFill>
               <a:round/>
             </a:ln>
@@ -17118,11 +17112,11 @@
             <c:size val="5"/>
             <c:spPr>
               <a:solidFill>
-                <a:schemeClr val="accent5"/>
+                <a:srgbClr val="0070C0"/>
               </a:solidFill>
               <a:ln w="9525">
                 <a:solidFill>
-                  <a:schemeClr val="accent5"/>
+                  <a:srgbClr val="0070C0"/>
                 </a:solidFill>
               </a:ln>
               <a:effectLst/>
@@ -17136,7 +17130,7 @@
                   <a:bodyPr/>
                   <a:lstStyle/>
                   <a:p>
-                    <a:fld id="{A76E227E-139D-4B8F-9518-3BD453AFE48F}" type="CELLRANGE">
+                    <a:fld id="{5036A160-C9AE-49F1-9B74-464225533D31}" type="CELLRANGE">
                       <a:rPr lang="en-US"/>
                       <a:pPr/>
                       <a:t>[CELLRANGE]</a:t>
@@ -17170,7 +17164,7 @@
                   <a:bodyPr/>
                   <a:lstStyle/>
                   <a:p>
-                    <a:fld id="{D62B56C8-F75C-47CE-8EA8-562293DD53DF}" type="CELLRANGE">
+                    <a:fld id="{6923CC79-780A-4995-9F7D-777D84D368C1}" type="CELLRANGE">
                       <a:rPr lang="en-US"/>
                       <a:pPr/>
                       <a:t>[CELLRANGE]</a:t>
@@ -17204,7 +17198,7 @@
                   <a:bodyPr/>
                   <a:lstStyle/>
                   <a:p>
-                    <a:fld id="{6B291EC6-E8D5-4667-93F6-10209D1B0443}" type="CELLRANGE">
+                    <a:fld id="{59D7A7C6-8038-42C3-80C9-0907D423DDE7}" type="CELLRANGE">
                       <a:rPr lang="en-US"/>
                       <a:pPr/>
                       <a:t>[CELLRANGE]</a:t>
@@ -17238,7 +17232,7 @@
                   <a:bodyPr/>
                   <a:lstStyle/>
                   <a:p>
-                    <a:fld id="{5DAB4B8F-A564-4735-B5AC-11BEC206E200}" type="CELLRANGE">
+                    <a:fld id="{93232DD2-0402-4FF0-9B06-53C34DDD0F84}" type="CELLRANGE">
                       <a:rPr lang="en-US"/>
                       <a:pPr/>
                       <a:t>[CELLRANGE]</a:t>
@@ -17272,7 +17266,7 @@
                   <a:bodyPr/>
                   <a:lstStyle/>
                   <a:p>
-                    <a:fld id="{A87A244F-5457-459D-B5BD-0F2D52F18F69}" type="CELLRANGE">
+                    <a:fld id="{CA9ADDCE-B091-4FDD-9D8D-CDC16BD27A87}" type="CELLRANGE">
                       <a:rPr lang="en-US"/>
                       <a:pPr/>
                       <a:t>[CELLRANGE]</a:t>
@@ -17306,7 +17300,7 @@
                   <a:bodyPr/>
                   <a:lstStyle/>
                   <a:p>
-                    <a:fld id="{7F0D6C56-AF74-4D41-808F-90212954B179}" type="CELLRANGE">
+                    <a:fld id="{B2EC33D7-1E41-4CA7-9EF0-E5DF23A5A473}" type="CELLRANGE">
                       <a:rPr lang="en-US"/>
                       <a:pPr/>
                       <a:t>[CELLRANGE]</a:t>
@@ -17481,7 +17475,7 @@
           <c:spPr>
             <a:ln w="19050" cap="rnd">
               <a:solidFill>
-                <a:schemeClr val="accent6"/>
+                <a:srgbClr val="FFC000"/>
               </a:solidFill>
               <a:round/>
             </a:ln>
@@ -17492,11 +17486,11 @@
             <c:size val="5"/>
             <c:spPr>
               <a:solidFill>
-                <a:schemeClr val="accent6"/>
+                <a:srgbClr val="FFC000"/>
               </a:solidFill>
               <a:ln w="9525">
                 <a:solidFill>
-                  <a:schemeClr val="accent6"/>
+                  <a:srgbClr val="FFC000"/>
                 </a:solidFill>
               </a:ln>
               <a:effectLst/>
@@ -17580,9 +17574,7 @@
           <c:spPr>
             <a:ln w="19050" cap="rnd">
               <a:solidFill>
-                <a:schemeClr val="accent1">
-                  <a:lumMod val="60000"/>
-                </a:schemeClr>
+                <a:schemeClr val="tx1"/>
               </a:solidFill>
               <a:round/>
             </a:ln>
@@ -17593,9 +17585,7 @@
             <c:size val="5"/>
             <c:spPr>
               <a:solidFill>
-                <a:schemeClr val="accent1">
-                  <a:lumMod val="60000"/>
-                </a:schemeClr>
+                <a:schemeClr val="tx1"/>
               </a:solidFill>
               <a:ln w="9525">
                 <a:solidFill>
@@ -18084,10 +18074,10 @@
           <c:layoutTarget val="inner"/>
           <c:xMode val="edge"/>
           <c:yMode val="edge"/>
-          <c:x val="4.454240034476125E-2"/>
+          <c:x val="7.1432483022136978E-2"/>
           <c:y val="7.7893352263170568E-2"/>
-          <c:w val="0.92676433208397424"/>
-          <c:h val="0.85446589645652737"/>
+          <c:w val="0.90782095509181193"/>
+          <c:h val="0.83562581524301804"/>
         </c:manualLayout>
       </c:layout>
       <c:scatterChart>
@@ -18103,334 +18093,6 @@
                 <c:ptCount val="1"/>
                 <c:pt idx="0">
                   <c:v>Normalized PER</c:v>
-                </c:pt>
-              </c:strCache>
-            </c:strRef>
-          </c:tx>
-          <c:spPr>
-            <a:ln w="19050" cap="rnd">
-              <a:noFill/>
-              <a:round/>
-            </a:ln>
-            <a:effectLst/>
-          </c:spPr>
-          <c:marker>
-            <c:symbol val="circle"/>
-            <c:size val="5"/>
-            <c:spPr>
-              <a:noFill/>
-              <a:ln w="9525">
-                <a:noFill/>
-              </a:ln>
-              <a:effectLst/>
-            </c:spPr>
-          </c:marker>
-          <c:trendline>
-            <c:spPr>
-              <a:ln w="19050" cap="rnd">
-                <a:solidFill>
-                  <a:srgbClr val="00B0F0"/>
-                </a:solidFill>
-                <a:prstDash val="solid"/>
-              </a:ln>
-              <a:effectLst/>
-            </c:spPr>
-            <c:trendlineType val="poly"/>
-            <c:order val="3"/>
-            <c:forward val="7"/>
-            <c:backward val="1"/>
-            <c:dispRSqr val="0"/>
-            <c:dispEq val="0"/>
-          </c:trendline>
-          <c:xVal>
-            <c:numRef>
-              <c:f>'Clustered Data'!$A$18:$A$23</c:f>
-              <c:numCache>
-                <c:formatCode>@</c:formatCode>
-                <c:ptCount val="6"/>
-                <c:pt idx="0">
-                  <c:v>2</c:v>
-                </c:pt>
-                <c:pt idx="1">
-                  <c:v>5.5</c:v>
-                </c:pt>
-                <c:pt idx="2">
-                  <c:v>11</c:v>
-                </c:pt>
-                <c:pt idx="3">
-                  <c:v>22.5</c:v>
-                </c:pt>
-                <c:pt idx="4">
-                  <c:v>38</c:v>
-                </c:pt>
-                <c:pt idx="5">
-                  <c:v>53</c:v>
-                </c:pt>
-              </c:numCache>
-            </c:numRef>
-          </c:xVal>
-          <c:yVal>
-            <c:numRef>
-              <c:f>'Clustered Data'!$C$18:$C$23</c:f>
-              <c:numCache>
-                <c:formatCode>General</c:formatCode>
-                <c:ptCount val="6"/>
-                <c:pt idx="0">
-                  <c:v>100.00000000549825</c:v>
-                </c:pt>
-                <c:pt idx="1">
-                  <c:v>78.226374017364918</c:v>
-                </c:pt>
-                <c:pt idx="2">
-                  <c:v>65.320642325047544</c:v>
-                </c:pt>
-                <c:pt idx="3">
-                  <c:v>42.160077472682488</c:v>
-                </c:pt>
-                <c:pt idx="4">
-                  <c:v>20.666717984817502</c:v>
-                </c:pt>
-                <c:pt idx="5">
-                  <c:v>10.662979173209383</c:v>
-                </c:pt>
-              </c:numCache>
-            </c:numRef>
-          </c:yVal>
-          <c:smooth val="0"/>
-          <c:extLst>
-            <c:ext xmlns:c16="http://schemas.microsoft.com/office/drawing/2014/chart" uri="{C3380CC4-5D6E-409C-BE32-E72D297353CC}">
-              <c16:uniqueId val="{00000001-6CDE-43EC-8D36-07B11D852023}"/>
-            </c:ext>
-          </c:extLst>
-        </c:ser>
-        <c:ser>
-          <c:idx val="1"/>
-          <c:order val="1"/>
-          <c:tx>
-            <c:strRef>
-              <c:f>'Clustered Data'!$D$17</c:f>
-              <c:strCache>
-                <c:ptCount val="1"/>
-                <c:pt idx="0">
-                  <c:v>Normalized WS</c:v>
-                </c:pt>
-              </c:strCache>
-            </c:strRef>
-          </c:tx>
-          <c:spPr>
-            <a:ln w="19050" cap="rnd">
-              <a:noFill/>
-              <a:round/>
-            </a:ln>
-            <a:effectLst/>
-          </c:spPr>
-          <c:marker>
-            <c:symbol val="circle"/>
-            <c:size val="5"/>
-            <c:spPr>
-              <a:noFill/>
-              <a:ln w="9525">
-                <a:noFill/>
-              </a:ln>
-              <a:effectLst/>
-            </c:spPr>
-          </c:marker>
-          <c:trendline>
-            <c:spPr>
-              <a:ln w="19050" cap="rnd">
-                <a:solidFill>
-                  <a:srgbClr val="0070C0"/>
-                </a:solidFill>
-                <a:prstDash val="solid"/>
-              </a:ln>
-              <a:effectLst/>
-            </c:spPr>
-            <c:trendlineType val="log"/>
-            <c:forward val="7"/>
-            <c:backward val="1"/>
-            <c:dispRSqr val="0"/>
-            <c:dispEq val="0"/>
-          </c:trendline>
-          <c:xVal>
-            <c:numRef>
-              <c:f>'Clustered Data'!$A$18:$A$23</c:f>
-              <c:numCache>
-                <c:formatCode>@</c:formatCode>
-                <c:ptCount val="6"/>
-                <c:pt idx="0">
-                  <c:v>2</c:v>
-                </c:pt>
-                <c:pt idx="1">
-                  <c:v>5.5</c:v>
-                </c:pt>
-                <c:pt idx="2">
-                  <c:v>11</c:v>
-                </c:pt>
-                <c:pt idx="3">
-                  <c:v>22.5</c:v>
-                </c:pt>
-                <c:pt idx="4">
-                  <c:v>38</c:v>
-                </c:pt>
-                <c:pt idx="5">
-                  <c:v>53</c:v>
-                </c:pt>
-              </c:numCache>
-            </c:numRef>
-          </c:xVal>
-          <c:yVal>
-            <c:numRef>
-              <c:f>'Clustered Data'!$D$18:$D$23</c:f>
-              <c:numCache>
-                <c:formatCode>General</c:formatCode>
-                <c:ptCount val="6"/>
-                <c:pt idx="0">
-                  <c:v>100.00000001722711</c:v>
-                </c:pt>
-                <c:pt idx="1">
-                  <c:v>67.064326086525696</c:v>
-                </c:pt>
-                <c:pt idx="2">
-                  <c:v>51.278252489539391</c:v>
-                </c:pt>
-                <c:pt idx="3">
-                  <c:v>26.466028119223061</c:v>
-                </c:pt>
-                <c:pt idx="4">
-                  <c:v>10.312500001776547</c:v>
-                </c:pt>
-                <c:pt idx="5">
-                  <c:v>5.5261163184823108</c:v>
-                </c:pt>
-              </c:numCache>
-            </c:numRef>
-          </c:yVal>
-          <c:smooth val="0"/>
-          <c:extLst>
-            <c:ext xmlns:c16="http://schemas.microsoft.com/office/drawing/2014/chart" uri="{C3380CC4-5D6E-409C-BE32-E72D297353CC}">
-              <c16:uniqueId val="{00000003-6CDE-43EC-8D36-07B11D852023}"/>
-            </c:ext>
-          </c:extLst>
-        </c:ser>
-        <c:ser>
-          <c:idx val="2"/>
-          <c:order val="2"/>
-          <c:tx>
-            <c:strRef>
-              <c:f>'Clustered Data'!$E$17</c:f>
-              <c:strCache>
-                <c:ptCount val="1"/>
-                <c:pt idx="0">
-                  <c:v>Normalized VORP</c:v>
-                </c:pt>
-              </c:strCache>
-            </c:strRef>
-          </c:tx>
-          <c:spPr>
-            <a:ln w="19050" cap="rnd">
-              <a:noFill/>
-              <a:round/>
-            </a:ln>
-            <a:effectLst/>
-          </c:spPr>
-          <c:marker>
-            <c:symbol val="circle"/>
-            <c:size val="5"/>
-            <c:spPr>
-              <a:noFill/>
-              <a:ln w="9525">
-                <a:noFill/>
-              </a:ln>
-              <a:effectLst/>
-            </c:spPr>
-          </c:marker>
-          <c:trendline>
-            <c:spPr>
-              <a:ln w="19050" cap="rnd">
-                <a:solidFill>
-                  <a:srgbClr val="92D050"/>
-                </a:solidFill>
-                <a:prstDash val="solid"/>
-              </a:ln>
-              <a:effectLst/>
-            </c:spPr>
-            <c:trendlineType val="exp"/>
-            <c:forward val="7"/>
-            <c:backward val="1"/>
-            <c:dispRSqr val="0"/>
-            <c:dispEq val="0"/>
-          </c:trendline>
-          <c:xVal>
-            <c:numRef>
-              <c:f>'Clustered Data'!$A$18:$A$23</c:f>
-              <c:numCache>
-                <c:formatCode>@</c:formatCode>
-                <c:ptCount val="6"/>
-                <c:pt idx="0">
-                  <c:v>2</c:v>
-                </c:pt>
-                <c:pt idx="1">
-                  <c:v>5.5</c:v>
-                </c:pt>
-                <c:pt idx="2">
-                  <c:v>11</c:v>
-                </c:pt>
-                <c:pt idx="3">
-                  <c:v>22.5</c:v>
-                </c:pt>
-                <c:pt idx="4">
-                  <c:v>38</c:v>
-                </c:pt>
-                <c:pt idx="5">
-                  <c:v>53</c:v>
-                </c:pt>
-              </c:numCache>
-            </c:numRef>
-          </c:xVal>
-          <c:yVal>
-            <c:numRef>
-              <c:f>'Clustered Data'!$E$18:$E$23</c:f>
-              <c:numCache>
-                <c:formatCode>General</c:formatCode>
-                <c:ptCount val="6"/>
-                <c:pt idx="0">
-                  <c:v>100.0000000050123</c:v>
-                </c:pt>
-                <c:pt idx="1">
-                  <c:v>59.091023009327401</c:v>
-                </c:pt>
-                <c:pt idx="2">
-                  <c:v>38.14631561802863</c:v>
-                </c:pt>
-                <c:pt idx="3">
-                  <c:v>15.411821463355812</c:v>
-                </c:pt>
-                <c:pt idx="4">
-                  <c:v>4.7376071377243045</c:v>
-                </c:pt>
-                <c:pt idx="5">
-                  <c:v>3.2569796001832971</c:v>
-                </c:pt>
-              </c:numCache>
-            </c:numRef>
-          </c:yVal>
-          <c:smooth val="0"/>
-          <c:extLst>
-            <c:ext xmlns:c16="http://schemas.microsoft.com/office/drawing/2014/chart" uri="{C3380CC4-5D6E-409C-BE32-E72D297353CC}">
-              <c16:uniqueId val="{00000005-6CDE-43EC-8D36-07B11D852023}"/>
-            </c:ext>
-          </c:extLst>
-        </c:ser>
-        <c:ser>
-          <c:idx val="3"/>
-          <c:order val="3"/>
-          <c:tx>
-            <c:strRef>
-              <c:f>'Clustered Data'!$F$17</c:f>
-              <c:strCache>
-                <c:ptCount val="1"/>
-                <c:pt idx="0">
-                  <c:v>Normalized Basic Percentile</c:v>
                 </c:pt>
               </c:strCache>
             </c:strRef>
@@ -18499,27 +18161,27 @@
           </c:xVal>
           <c:yVal>
             <c:numRef>
-              <c:f>'Clustered Data'!$F$18:$F$23</c:f>
+              <c:f>'Clustered Data'!$C$18:$C$23</c:f>
               <c:numCache>
                 <c:formatCode>General</c:formatCode>
                 <c:ptCount val="6"/>
                 <c:pt idx="0">
-                  <c:v>100.00000000976992</c:v>
+                  <c:v>100.00000000549825</c:v>
                 </c:pt>
                 <c:pt idx="1">
-                  <c:v>81.644381167377631</c:v>
+                  <c:v>78.226374017364918</c:v>
                 </c:pt>
                 <c:pt idx="2">
-                  <c:v>66.261801658991672</c:v>
+                  <c:v>65.320642325047544</c:v>
                 </c:pt>
                 <c:pt idx="3">
-                  <c:v>41.290246239529338</c:v>
+                  <c:v>42.160077472682488</c:v>
                 </c:pt>
                 <c:pt idx="4">
-                  <c:v>19.387555369291324</c:v>
+                  <c:v>20.666717984817502</c:v>
                 </c:pt>
                 <c:pt idx="5">
-                  <c:v>9.7392444490312631</c:v>
+                  <c:v>10.662979173209383</c:v>
                 </c:pt>
               </c:numCache>
             </c:numRef>
@@ -18527,20 +18189,238 @@
           <c:smooth val="0"/>
           <c:extLst>
             <c:ext xmlns:c16="http://schemas.microsoft.com/office/drawing/2014/chart" uri="{C3380CC4-5D6E-409C-BE32-E72D297353CC}">
-              <c16:uniqueId val="{00000007-6CDE-43EC-8D36-07B11D852023}"/>
+              <c16:uniqueId val="{00000001-6CDE-43EC-8D36-07B11D852023}"/>
             </c:ext>
           </c:extLst>
         </c:ser>
         <c:ser>
-          <c:idx val="4"/>
-          <c:order val="4"/>
+          <c:idx val="1"/>
+          <c:order val="1"/>
           <c:tx>
             <c:strRef>
-              <c:f>'Clustered Data'!$G$17</c:f>
+              <c:f>'Clustered Data'!$D$17</c:f>
               <c:strCache>
                 <c:ptCount val="1"/>
                 <c:pt idx="0">
-                  <c:v>Normalized Advanced Percentile</c:v>
+                  <c:v>Normalized WS</c:v>
+                </c:pt>
+              </c:strCache>
+            </c:strRef>
+          </c:tx>
+          <c:spPr>
+            <a:ln w="19050" cap="rnd">
+              <a:noFill/>
+              <a:round/>
+            </a:ln>
+            <a:effectLst/>
+          </c:spPr>
+          <c:marker>
+            <c:symbol val="circle"/>
+            <c:size val="5"/>
+            <c:spPr>
+              <a:noFill/>
+              <a:ln w="9525">
+                <a:noFill/>
+              </a:ln>
+              <a:effectLst/>
+            </c:spPr>
+          </c:marker>
+          <c:trendline>
+            <c:spPr>
+              <a:ln w="19050" cap="rnd">
+                <a:solidFill>
+                  <a:srgbClr val="FF0000"/>
+                </a:solidFill>
+                <a:prstDash val="solid"/>
+              </a:ln>
+              <a:effectLst/>
+            </c:spPr>
+            <c:trendlineType val="log"/>
+            <c:forward val="7"/>
+            <c:backward val="1"/>
+            <c:dispRSqr val="0"/>
+            <c:dispEq val="0"/>
+          </c:trendline>
+          <c:xVal>
+            <c:numRef>
+              <c:f>'Clustered Data'!$A$18:$A$23</c:f>
+              <c:numCache>
+                <c:formatCode>@</c:formatCode>
+                <c:ptCount val="6"/>
+                <c:pt idx="0">
+                  <c:v>2</c:v>
+                </c:pt>
+                <c:pt idx="1">
+                  <c:v>5.5</c:v>
+                </c:pt>
+                <c:pt idx="2">
+                  <c:v>11</c:v>
+                </c:pt>
+                <c:pt idx="3">
+                  <c:v>22.5</c:v>
+                </c:pt>
+                <c:pt idx="4">
+                  <c:v>38</c:v>
+                </c:pt>
+                <c:pt idx="5">
+                  <c:v>53</c:v>
+                </c:pt>
+              </c:numCache>
+            </c:numRef>
+          </c:xVal>
+          <c:yVal>
+            <c:numRef>
+              <c:f>'Clustered Data'!$D$18:$D$23</c:f>
+              <c:numCache>
+                <c:formatCode>General</c:formatCode>
+                <c:ptCount val="6"/>
+                <c:pt idx="0">
+                  <c:v>100.00000001722711</c:v>
+                </c:pt>
+                <c:pt idx="1">
+                  <c:v>67.064326086525696</c:v>
+                </c:pt>
+                <c:pt idx="2">
+                  <c:v>51.278252489539391</c:v>
+                </c:pt>
+                <c:pt idx="3">
+                  <c:v>26.466028119223061</c:v>
+                </c:pt>
+                <c:pt idx="4">
+                  <c:v>10.312500001776547</c:v>
+                </c:pt>
+                <c:pt idx="5">
+                  <c:v>5.5261163184823108</c:v>
+                </c:pt>
+              </c:numCache>
+            </c:numRef>
+          </c:yVal>
+          <c:smooth val="0"/>
+          <c:extLst>
+            <c:ext xmlns:c16="http://schemas.microsoft.com/office/drawing/2014/chart" uri="{C3380CC4-5D6E-409C-BE32-E72D297353CC}">
+              <c16:uniqueId val="{00000003-6CDE-43EC-8D36-07B11D852023}"/>
+            </c:ext>
+          </c:extLst>
+        </c:ser>
+        <c:ser>
+          <c:idx val="2"/>
+          <c:order val="2"/>
+          <c:tx>
+            <c:strRef>
+              <c:f>'Clustered Data'!$E$17</c:f>
+              <c:strCache>
+                <c:ptCount val="1"/>
+                <c:pt idx="0">
+                  <c:v>Normalized VORP</c:v>
+                </c:pt>
+              </c:strCache>
+            </c:strRef>
+          </c:tx>
+          <c:spPr>
+            <a:ln w="19050" cap="rnd">
+              <a:noFill/>
+              <a:round/>
+            </a:ln>
+            <a:effectLst/>
+          </c:spPr>
+          <c:marker>
+            <c:symbol val="circle"/>
+            <c:size val="5"/>
+            <c:spPr>
+              <a:noFill/>
+              <a:ln w="9525">
+                <a:noFill/>
+              </a:ln>
+              <a:effectLst/>
+            </c:spPr>
+          </c:marker>
+          <c:trendline>
+            <c:spPr>
+              <a:ln w="19050" cap="rnd">
+                <a:solidFill>
+                  <a:srgbClr val="00B050"/>
+                </a:solidFill>
+                <a:prstDash val="solid"/>
+              </a:ln>
+              <a:effectLst/>
+            </c:spPr>
+            <c:trendlineType val="exp"/>
+            <c:forward val="7"/>
+            <c:backward val="1"/>
+            <c:dispRSqr val="0"/>
+            <c:dispEq val="0"/>
+          </c:trendline>
+          <c:xVal>
+            <c:numRef>
+              <c:f>'Clustered Data'!$A$18:$A$23</c:f>
+              <c:numCache>
+                <c:formatCode>@</c:formatCode>
+                <c:ptCount val="6"/>
+                <c:pt idx="0">
+                  <c:v>2</c:v>
+                </c:pt>
+                <c:pt idx="1">
+                  <c:v>5.5</c:v>
+                </c:pt>
+                <c:pt idx="2">
+                  <c:v>11</c:v>
+                </c:pt>
+                <c:pt idx="3">
+                  <c:v>22.5</c:v>
+                </c:pt>
+                <c:pt idx="4">
+                  <c:v>38</c:v>
+                </c:pt>
+                <c:pt idx="5">
+                  <c:v>53</c:v>
+                </c:pt>
+              </c:numCache>
+            </c:numRef>
+          </c:xVal>
+          <c:yVal>
+            <c:numRef>
+              <c:f>'Clustered Data'!$E$18:$E$23</c:f>
+              <c:numCache>
+                <c:formatCode>General</c:formatCode>
+                <c:ptCount val="6"/>
+                <c:pt idx="0">
+                  <c:v>100.0000000050123</c:v>
+                </c:pt>
+                <c:pt idx="1">
+                  <c:v>59.091023009327401</c:v>
+                </c:pt>
+                <c:pt idx="2">
+                  <c:v>38.14631561802863</c:v>
+                </c:pt>
+                <c:pt idx="3">
+                  <c:v>15.411821463355812</c:v>
+                </c:pt>
+                <c:pt idx="4">
+                  <c:v>4.7376071377243045</c:v>
+                </c:pt>
+                <c:pt idx="5">
+                  <c:v>3.2569796001832971</c:v>
+                </c:pt>
+              </c:numCache>
+            </c:numRef>
+          </c:yVal>
+          <c:smooth val="0"/>
+          <c:extLst>
+            <c:ext xmlns:c16="http://schemas.microsoft.com/office/drawing/2014/chart" uri="{C3380CC4-5D6E-409C-BE32-E72D297353CC}">
+              <c16:uniqueId val="{00000005-6CDE-43EC-8D36-07B11D852023}"/>
+            </c:ext>
+          </c:extLst>
+        </c:ser>
+        <c:ser>
+          <c:idx val="3"/>
+          <c:order val="3"/>
+          <c:tx>
+            <c:strRef>
+              <c:f>'Clustered Data'!$F$17</c:f>
+              <c:strCache>
+                <c:ptCount val="1"/>
+                <c:pt idx="0">
+                  <c:v>Normalized Basic Percentile</c:v>
                 </c:pt>
               </c:strCache>
             </c:strRef>
@@ -18574,7 +18454,7 @@
               <a:effectLst/>
             </c:spPr>
             <c:trendlineType val="poly"/>
-            <c:order val="2"/>
+            <c:order val="3"/>
             <c:forward val="7"/>
             <c:backward val="1"/>
             <c:dispRSqr val="0"/>
@@ -18609,27 +18489,27 @@
           </c:xVal>
           <c:yVal>
             <c:numRef>
-              <c:f>'Clustered Data'!$G$18:$G$23</c:f>
+              <c:f>'Clustered Data'!$F$18:$F$23</c:f>
               <c:numCache>
                 <c:formatCode>General</c:formatCode>
                 <c:ptCount val="6"/>
                 <c:pt idx="0">
-                  <c:v>100.00000002115095</c:v>
+                  <c:v>100.00000000976992</c:v>
                 </c:pt>
                 <c:pt idx="1">
-                  <c:v>82.854504836958341</c:v>
+                  <c:v>81.644381167377631</c:v>
                 </c:pt>
                 <c:pt idx="2">
-                  <c:v>72.464916007577713</c:v>
+                  <c:v>66.261801658991672</c:v>
                 </c:pt>
                 <c:pt idx="3">
-                  <c:v>48.72703784852051</c:v>
+                  <c:v>41.290246239529338</c:v>
                 </c:pt>
                 <c:pt idx="4">
-                  <c:v>25.242325272186534</c:v>
+                  <c:v>19.387555369291324</c:v>
                 </c:pt>
                 <c:pt idx="5">
-                  <c:v>12.950125634193082</c:v>
+                  <c:v>9.7392444490312631</c:v>
                 </c:pt>
               </c:numCache>
             </c:numRef>
@@ -18637,20 +18517,20 @@
           <c:smooth val="0"/>
           <c:extLst>
             <c:ext xmlns:c16="http://schemas.microsoft.com/office/drawing/2014/chart" uri="{C3380CC4-5D6E-409C-BE32-E72D297353CC}">
-              <c16:uniqueId val="{00000009-6CDE-43EC-8D36-07B11D852023}"/>
+              <c16:uniqueId val="{00000007-6CDE-43EC-8D36-07B11D852023}"/>
             </c:ext>
           </c:extLst>
         </c:ser>
         <c:ser>
-          <c:idx val="5"/>
-          <c:order val="5"/>
+          <c:idx val="4"/>
+          <c:order val="4"/>
           <c:tx>
             <c:strRef>
-              <c:f>'Clustered Data'!$H$17</c:f>
+              <c:f>'Clustered Data'!$G$17</c:f>
               <c:strCache>
                 <c:ptCount val="1"/>
                 <c:pt idx="0">
-                  <c:v>Normalized Fantasy Points</c:v>
+                  <c:v>Normalized Advanced Percentile</c:v>
                 </c:pt>
               </c:strCache>
             </c:strRef>
@@ -18677,13 +18557,14 @@
             <c:spPr>
               <a:ln w="19050" cap="rnd">
                 <a:solidFill>
-                  <a:schemeClr val="accent6"/>
+                  <a:srgbClr val="0070C0"/>
                 </a:solidFill>
                 <a:prstDash val="solid"/>
               </a:ln>
               <a:effectLst/>
             </c:spPr>
-            <c:trendlineType val="log"/>
+            <c:trendlineType val="poly"/>
+            <c:order val="2"/>
             <c:forward val="7"/>
             <c:backward val="1"/>
             <c:dispRSqr val="0"/>
@@ -18718,27 +18599,27 @@
           </c:xVal>
           <c:yVal>
             <c:numRef>
-              <c:f>'Clustered Data'!$H$18:$H$23</c:f>
+              <c:f>'Clustered Data'!$G$18:$G$23</c:f>
               <c:numCache>
                 <c:formatCode>General</c:formatCode>
                 <c:ptCount val="6"/>
                 <c:pt idx="0">
-                  <c:v>100.00000000465697</c:v>
+                  <c:v>100.00000002115095</c:v>
                 </c:pt>
                 <c:pt idx="1">
-                  <c:v>73.125320575000842</c:v>
+                  <c:v>82.854504836958341</c:v>
                 </c:pt>
                 <c:pt idx="2">
-                  <c:v>54.546011879019574</c:v>
+                  <c:v>72.464916007577713</c:v>
                 </c:pt>
                 <c:pt idx="3">
-                  <c:v>30.357054151501771</c:v>
+                  <c:v>48.72703784852051</c:v>
                 </c:pt>
                 <c:pt idx="4">
-                  <c:v>12.246628005000764</c:v>
+                  <c:v>25.242325272186534</c:v>
                 </c:pt>
                 <c:pt idx="5">
-                  <c:v>6.0655847452027079</c:v>
+                  <c:v>12.950125634193082</c:v>
                 </c:pt>
               </c:numCache>
             </c:numRef>
@@ -18746,20 +18627,20 @@
           <c:smooth val="0"/>
           <c:extLst>
             <c:ext xmlns:c16="http://schemas.microsoft.com/office/drawing/2014/chart" uri="{C3380CC4-5D6E-409C-BE32-E72D297353CC}">
-              <c16:uniqueId val="{0000000B-6CDE-43EC-8D36-07B11D852023}"/>
+              <c16:uniqueId val="{00000009-6CDE-43EC-8D36-07B11D852023}"/>
             </c:ext>
           </c:extLst>
         </c:ser>
         <c:ser>
-          <c:idx val="6"/>
-          <c:order val="6"/>
+          <c:idx val="5"/>
+          <c:order val="5"/>
           <c:tx>
             <c:strRef>
-              <c:f>'Clustered Data'!$I$17</c:f>
+              <c:f>'Clustered Data'!$H$17</c:f>
               <c:strCache>
                 <c:ptCount val="1"/>
                 <c:pt idx="0">
-                  <c:v>Normalized Rookie Salary</c:v>
+                  <c:v>Normalized Fantasy Points</c:v>
                 </c:pt>
               </c:strCache>
             </c:strRef>
@@ -18786,7 +18667,116 @@
             <c:spPr>
               <a:ln w="19050" cap="rnd">
                 <a:solidFill>
-                  <a:srgbClr val="FF0000"/>
+                  <a:srgbClr val="FFC000"/>
+                </a:solidFill>
+                <a:prstDash val="solid"/>
+              </a:ln>
+              <a:effectLst/>
+            </c:spPr>
+            <c:trendlineType val="log"/>
+            <c:forward val="7"/>
+            <c:backward val="1"/>
+            <c:dispRSqr val="0"/>
+            <c:dispEq val="0"/>
+          </c:trendline>
+          <c:xVal>
+            <c:numRef>
+              <c:f>'Clustered Data'!$A$18:$A$23</c:f>
+              <c:numCache>
+                <c:formatCode>@</c:formatCode>
+                <c:ptCount val="6"/>
+                <c:pt idx="0">
+                  <c:v>2</c:v>
+                </c:pt>
+                <c:pt idx="1">
+                  <c:v>5.5</c:v>
+                </c:pt>
+                <c:pt idx="2">
+                  <c:v>11</c:v>
+                </c:pt>
+                <c:pt idx="3">
+                  <c:v>22.5</c:v>
+                </c:pt>
+                <c:pt idx="4">
+                  <c:v>38</c:v>
+                </c:pt>
+                <c:pt idx="5">
+                  <c:v>53</c:v>
+                </c:pt>
+              </c:numCache>
+            </c:numRef>
+          </c:xVal>
+          <c:yVal>
+            <c:numRef>
+              <c:f>'Clustered Data'!$H$18:$H$23</c:f>
+              <c:numCache>
+                <c:formatCode>General</c:formatCode>
+                <c:ptCount val="6"/>
+                <c:pt idx="0">
+                  <c:v>100.00000000465697</c:v>
+                </c:pt>
+                <c:pt idx="1">
+                  <c:v>73.125320575000842</c:v>
+                </c:pt>
+                <c:pt idx="2">
+                  <c:v>54.546011879019574</c:v>
+                </c:pt>
+                <c:pt idx="3">
+                  <c:v>30.357054151501771</c:v>
+                </c:pt>
+                <c:pt idx="4">
+                  <c:v>12.246628005000764</c:v>
+                </c:pt>
+                <c:pt idx="5">
+                  <c:v>6.0655847452027079</c:v>
+                </c:pt>
+              </c:numCache>
+            </c:numRef>
+          </c:yVal>
+          <c:smooth val="0"/>
+          <c:extLst>
+            <c:ext xmlns:c16="http://schemas.microsoft.com/office/drawing/2014/chart" uri="{C3380CC4-5D6E-409C-BE32-E72D297353CC}">
+              <c16:uniqueId val="{0000000B-6CDE-43EC-8D36-07B11D852023}"/>
+            </c:ext>
+          </c:extLst>
+        </c:ser>
+        <c:ser>
+          <c:idx val="6"/>
+          <c:order val="6"/>
+          <c:tx>
+            <c:strRef>
+              <c:f>'Clustered Data'!$I$17</c:f>
+              <c:strCache>
+                <c:ptCount val="1"/>
+                <c:pt idx="0">
+                  <c:v>Normalized Rookie Salary</c:v>
+                </c:pt>
+              </c:strCache>
+            </c:strRef>
+          </c:tx>
+          <c:spPr>
+            <a:ln w="19050" cap="rnd">
+              <a:noFill/>
+              <a:round/>
+            </a:ln>
+            <a:effectLst/>
+          </c:spPr>
+          <c:marker>
+            <c:symbol val="circle"/>
+            <c:size val="5"/>
+            <c:spPr>
+              <a:noFill/>
+              <a:ln w="9525">
+                <a:noFill/>
+              </a:ln>
+              <a:effectLst/>
+            </c:spPr>
+          </c:marker>
+          <c:trendline>
+            <c:spPr>
+              <a:ln w="19050" cap="rnd">
+                <a:solidFill>
+                  <a:schemeClr val="tx1"/>
                 </a:solidFill>
                 <a:prstDash val="solid"/>
               </a:ln>
@@ -19415,7 +19405,7 @@
           <c:spPr>
             <a:ln w="19050" cap="rnd">
               <a:solidFill>
-                <a:srgbClr val="00B0F0"/>
+                <a:srgbClr val="FFFF00"/>
               </a:solidFill>
               <a:round/>
             </a:ln>
@@ -19426,11 +19416,11 @@
             <c:size val="5"/>
             <c:spPr>
               <a:solidFill>
-                <a:srgbClr val="00B0F0"/>
+                <a:srgbClr val="FFFF00"/>
               </a:solidFill>
               <a:ln w="9525">
                 <a:solidFill>
-                  <a:srgbClr val="00B0F0"/>
+                  <a:srgbClr val="FFFF00"/>
                 </a:solidFill>
               </a:ln>
               <a:effectLst/>
@@ -19514,7 +19504,7 @@
           <c:spPr>
             <a:ln w="19050" cap="sq">
               <a:solidFill>
-                <a:schemeClr val="accent2"/>
+                <a:srgbClr val="FF0000"/>
               </a:solidFill>
               <a:bevel/>
             </a:ln>
@@ -19525,11 +19515,11 @@
             <c:size val="5"/>
             <c:spPr>
               <a:solidFill>
-                <a:schemeClr val="accent2"/>
+                <a:srgbClr val="FF0000"/>
               </a:solidFill>
               <a:ln w="9525">
                 <a:solidFill>
-                  <a:schemeClr val="accent2"/>
+                  <a:srgbClr val="FF0000"/>
                 </a:solidFill>
               </a:ln>
               <a:effectLst/>
@@ -19606,204 +19596,6 @@
                 <c:ptCount val="1"/>
                 <c:pt idx="0">
                   <c:v>VORP</c:v>
-                </c:pt>
-              </c:strCache>
-            </c:strRef>
-          </c:tx>
-          <c:spPr>
-            <a:ln w="19050" cap="rnd">
-              <a:solidFill>
-                <a:schemeClr val="accent6"/>
-              </a:solidFill>
-              <a:round/>
-            </a:ln>
-            <a:effectLst/>
-          </c:spPr>
-          <c:marker>
-            <c:symbol val="circle"/>
-            <c:size val="5"/>
-            <c:spPr>
-              <a:solidFill>
-                <a:schemeClr val="accent6"/>
-              </a:solidFill>
-              <a:ln w="9525">
-                <a:solidFill>
-                  <a:schemeClr val="accent6"/>
-                </a:solidFill>
-              </a:ln>
-              <a:effectLst/>
-            </c:spPr>
-          </c:marker>
-          <c:xVal>
-            <c:numRef>
-              <c:f>'Clustered Data'!$B$33:$B$38</c:f>
-              <c:numCache>
-                <c:formatCode>@</c:formatCode>
-                <c:ptCount val="6"/>
-                <c:pt idx="0">
-                  <c:v>2</c:v>
-                </c:pt>
-                <c:pt idx="1">
-                  <c:v>5.5</c:v>
-                </c:pt>
-                <c:pt idx="2">
-                  <c:v>11</c:v>
-                </c:pt>
-                <c:pt idx="3">
-                  <c:v>22.5</c:v>
-                </c:pt>
-                <c:pt idx="4">
-                  <c:v>38</c:v>
-                </c:pt>
-                <c:pt idx="5">
-                  <c:v>53</c:v>
-                </c:pt>
-              </c:numCache>
-            </c:numRef>
-          </c:xVal>
-          <c:yVal>
-            <c:numRef>
-              <c:f>'Clustered Data'!$E$33:$E$38</c:f>
-              <c:numCache>
-                <c:formatCode>General</c:formatCode>
-                <c:ptCount val="6"/>
-                <c:pt idx="0">
-                  <c:v>100</c:v>
-                </c:pt>
-                <c:pt idx="1">
-                  <c:v>84.355186208287265</c:v>
-                </c:pt>
-                <c:pt idx="2">
-                  <c:v>82.105470187435714</c:v>
-                </c:pt>
-                <c:pt idx="3">
-                  <c:v>55.821317001483408</c:v>
-                </c:pt>
-                <c:pt idx="4">
-                  <c:v>34.703568475896006</c:v>
-                </c:pt>
-                <c:pt idx="5">
-                  <c:v>23.857785437618723</c:v>
-                </c:pt>
-              </c:numCache>
-            </c:numRef>
-          </c:yVal>
-          <c:smooth val="0"/>
-          <c:extLst>
-            <c:ext xmlns:c16="http://schemas.microsoft.com/office/drawing/2014/chart" uri="{C3380CC4-5D6E-409C-BE32-E72D297353CC}">
-              <c16:uniqueId val="{00000002-DFD5-41A9-844F-35A57994FC90}"/>
-            </c:ext>
-          </c:extLst>
-        </c:ser>
-        <c:ser>
-          <c:idx val="3"/>
-          <c:order val="3"/>
-          <c:tx>
-            <c:strRef>
-              <c:f>'Clustered Data'!$F$32</c:f>
-              <c:strCache>
-                <c:ptCount val="1"/>
-                <c:pt idx="0">
-                  <c:v>BP</c:v>
-                </c:pt>
-              </c:strCache>
-            </c:strRef>
-          </c:tx>
-          <c:spPr>
-            <a:ln w="19050" cap="rnd">
-              <a:solidFill>
-                <a:schemeClr val="accent4"/>
-              </a:solidFill>
-              <a:round/>
-            </a:ln>
-            <a:effectLst/>
-          </c:spPr>
-          <c:marker>
-            <c:symbol val="circle"/>
-            <c:size val="5"/>
-            <c:spPr>
-              <a:solidFill>
-                <a:schemeClr val="accent4"/>
-              </a:solidFill>
-              <a:ln w="9525">
-                <a:solidFill>
-                  <a:schemeClr val="accent4"/>
-                </a:solidFill>
-              </a:ln>
-              <a:effectLst/>
-            </c:spPr>
-          </c:marker>
-          <c:xVal>
-            <c:numRef>
-              <c:f>'Clustered Data'!$B$33:$B$38</c:f>
-              <c:numCache>
-                <c:formatCode>@</c:formatCode>
-                <c:ptCount val="6"/>
-                <c:pt idx="0">
-                  <c:v>2</c:v>
-                </c:pt>
-                <c:pt idx="1">
-                  <c:v>5.5</c:v>
-                </c:pt>
-                <c:pt idx="2">
-                  <c:v>11</c:v>
-                </c:pt>
-                <c:pt idx="3">
-                  <c:v>22.5</c:v>
-                </c:pt>
-                <c:pt idx="4">
-                  <c:v>38</c:v>
-                </c:pt>
-                <c:pt idx="5">
-                  <c:v>53</c:v>
-                </c:pt>
-              </c:numCache>
-            </c:numRef>
-          </c:xVal>
-          <c:yVal>
-            <c:numRef>
-              <c:f>'Clustered Data'!$F$33:$F$38</c:f>
-              <c:numCache>
-                <c:formatCode>General</c:formatCode>
-                <c:ptCount val="6"/>
-                <c:pt idx="0">
-                  <c:v>100</c:v>
-                </c:pt>
-                <c:pt idx="1">
-                  <c:v>116.55082128598838</c:v>
-                </c:pt>
-                <c:pt idx="2">
-                  <c:v>142.62034798509757</c:v>
-                </c:pt>
-                <c:pt idx="3">
-                  <c:v>149.55203915106731</c:v>
-                </c:pt>
-                <c:pt idx="4">
-                  <c:v>142.01587634680516</c:v>
-                </c:pt>
-                <c:pt idx="5">
-                  <c:v>71.340986990846716</c:v>
-                </c:pt>
-              </c:numCache>
-            </c:numRef>
-          </c:yVal>
-          <c:smooth val="0"/>
-          <c:extLst>
-            <c:ext xmlns:c16="http://schemas.microsoft.com/office/drawing/2014/chart" uri="{C3380CC4-5D6E-409C-BE32-E72D297353CC}">
-              <c16:uniqueId val="{00000003-DFD5-41A9-844F-35A57994FC90}"/>
-            </c:ext>
-          </c:extLst>
-        </c:ser>
-        <c:ser>
-          <c:idx val="4"/>
-          <c:order val="4"/>
-          <c:tx>
-            <c:strRef>
-              <c:f>'Clustered Data'!$G$32</c:f>
-              <c:strCache>
-                <c:ptCount val="1"/>
-                <c:pt idx="0">
-                  <c:v>AP</c:v>
                 </c:pt>
               </c:strCache>
             </c:strRef>
@@ -19861,6 +19653,204 @@
           </c:xVal>
           <c:yVal>
             <c:numRef>
+              <c:f>'Clustered Data'!$E$33:$E$38</c:f>
+              <c:numCache>
+                <c:formatCode>General</c:formatCode>
+                <c:ptCount val="6"/>
+                <c:pt idx="0">
+                  <c:v>100</c:v>
+                </c:pt>
+                <c:pt idx="1">
+                  <c:v>84.355186208287265</c:v>
+                </c:pt>
+                <c:pt idx="2">
+                  <c:v>82.105470187435714</c:v>
+                </c:pt>
+                <c:pt idx="3">
+                  <c:v>55.821317001483408</c:v>
+                </c:pt>
+                <c:pt idx="4">
+                  <c:v>34.703568475896006</c:v>
+                </c:pt>
+                <c:pt idx="5">
+                  <c:v>23.857785437618723</c:v>
+                </c:pt>
+              </c:numCache>
+            </c:numRef>
+          </c:yVal>
+          <c:smooth val="0"/>
+          <c:extLst>
+            <c:ext xmlns:c16="http://schemas.microsoft.com/office/drawing/2014/chart" uri="{C3380CC4-5D6E-409C-BE32-E72D297353CC}">
+              <c16:uniqueId val="{00000002-DFD5-41A9-844F-35A57994FC90}"/>
+            </c:ext>
+          </c:extLst>
+        </c:ser>
+        <c:ser>
+          <c:idx val="3"/>
+          <c:order val="3"/>
+          <c:tx>
+            <c:strRef>
+              <c:f>'Clustered Data'!$F$32</c:f>
+              <c:strCache>
+                <c:ptCount val="1"/>
+                <c:pt idx="0">
+                  <c:v>BP</c:v>
+                </c:pt>
+              </c:strCache>
+            </c:strRef>
+          </c:tx>
+          <c:spPr>
+            <a:ln w="19050" cap="rnd">
+              <a:solidFill>
+                <a:srgbClr val="7030A0"/>
+              </a:solidFill>
+              <a:round/>
+            </a:ln>
+            <a:effectLst/>
+          </c:spPr>
+          <c:marker>
+            <c:symbol val="circle"/>
+            <c:size val="5"/>
+            <c:spPr>
+              <a:solidFill>
+                <a:srgbClr val="7030A0"/>
+              </a:solidFill>
+              <a:ln w="9525">
+                <a:solidFill>
+                  <a:srgbClr val="7030A0"/>
+                </a:solidFill>
+              </a:ln>
+              <a:effectLst/>
+            </c:spPr>
+          </c:marker>
+          <c:xVal>
+            <c:numRef>
+              <c:f>'Clustered Data'!$B$33:$B$38</c:f>
+              <c:numCache>
+                <c:formatCode>@</c:formatCode>
+                <c:ptCount val="6"/>
+                <c:pt idx="0">
+                  <c:v>2</c:v>
+                </c:pt>
+                <c:pt idx="1">
+                  <c:v>5.5</c:v>
+                </c:pt>
+                <c:pt idx="2">
+                  <c:v>11</c:v>
+                </c:pt>
+                <c:pt idx="3">
+                  <c:v>22.5</c:v>
+                </c:pt>
+                <c:pt idx="4">
+                  <c:v>38</c:v>
+                </c:pt>
+                <c:pt idx="5">
+                  <c:v>53</c:v>
+                </c:pt>
+              </c:numCache>
+            </c:numRef>
+          </c:xVal>
+          <c:yVal>
+            <c:numRef>
+              <c:f>'Clustered Data'!$F$33:$F$38</c:f>
+              <c:numCache>
+                <c:formatCode>General</c:formatCode>
+                <c:ptCount val="6"/>
+                <c:pt idx="0">
+                  <c:v>100</c:v>
+                </c:pt>
+                <c:pt idx="1">
+                  <c:v>116.55082128598838</c:v>
+                </c:pt>
+                <c:pt idx="2">
+                  <c:v>142.62034798509757</c:v>
+                </c:pt>
+                <c:pt idx="3">
+                  <c:v>149.55203915106731</c:v>
+                </c:pt>
+                <c:pt idx="4">
+                  <c:v>142.01587634680516</c:v>
+                </c:pt>
+                <c:pt idx="5">
+                  <c:v>71.340986990846716</c:v>
+                </c:pt>
+              </c:numCache>
+            </c:numRef>
+          </c:yVal>
+          <c:smooth val="0"/>
+          <c:extLst>
+            <c:ext xmlns:c16="http://schemas.microsoft.com/office/drawing/2014/chart" uri="{C3380CC4-5D6E-409C-BE32-E72D297353CC}">
+              <c16:uniqueId val="{00000003-DFD5-41A9-844F-35A57994FC90}"/>
+            </c:ext>
+          </c:extLst>
+        </c:ser>
+        <c:ser>
+          <c:idx val="4"/>
+          <c:order val="4"/>
+          <c:tx>
+            <c:strRef>
+              <c:f>'Clustered Data'!$G$32</c:f>
+              <c:strCache>
+                <c:ptCount val="1"/>
+                <c:pt idx="0">
+                  <c:v>AP</c:v>
+                </c:pt>
+              </c:strCache>
+            </c:strRef>
+          </c:tx>
+          <c:spPr>
+            <a:ln w="19050" cap="rnd">
+              <a:solidFill>
+                <a:srgbClr val="0070C0"/>
+              </a:solidFill>
+              <a:round/>
+            </a:ln>
+            <a:effectLst/>
+          </c:spPr>
+          <c:marker>
+            <c:symbol val="circle"/>
+            <c:size val="5"/>
+            <c:spPr>
+              <a:solidFill>
+                <a:srgbClr val="0070C0"/>
+              </a:solidFill>
+              <a:ln w="9525">
+                <a:solidFill>
+                  <a:srgbClr val="0070C0"/>
+                </a:solidFill>
+              </a:ln>
+              <a:effectLst/>
+            </c:spPr>
+          </c:marker>
+          <c:xVal>
+            <c:numRef>
+              <c:f>'Clustered Data'!$B$33:$B$38</c:f>
+              <c:numCache>
+                <c:formatCode>@</c:formatCode>
+                <c:ptCount val="6"/>
+                <c:pt idx="0">
+                  <c:v>2</c:v>
+                </c:pt>
+                <c:pt idx="1">
+                  <c:v>5.5</c:v>
+                </c:pt>
+                <c:pt idx="2">
+                  <c:v>11</c:v>
+                </c:pt>
+                <c:pt idx="3">
+                  <c:v>22.5</c:v>
+                </c:pt>
+                <c:pt idx="4">
+                  <c:v>38</c:v>
+                </c:pt>
+                <c:pt idx="5">
+                  <c:v>53</c:v>
+                </c:pt>
+              </c:numCache>
+            </c:numRef>
+          </c:xVal>
+          <c:yVal>
+            <c:numRef>
               <c:f>'Clustered Data'!$G$33:$G$38</c:f>
               <c:numCache>
                 <c:formatCode>General</c:formatCode>
@@ -19910,7 +19900,7 @@
           <c:spPr>
             <a:ln w="19050" cap="rnd">
               <a:solidFill>
-                <a:srgbClr val="FFFF00"/>
+                <a:srgbClr val="FFC000"/>
               </a:solidFill>
               <a:round/>
             </a:ln>
@@ -19921,11 +19911,11 @@
             <c:size val="5"/>
             <c:spPr>
               <a:solidFill>
-                <a:srgbClr val="FFFF00"/>
+                <a:srgbClr val="FFC000"/>
               </a:solidFill>
               <a:ln w="9525">
                 <a:solidFill>
-                  <a:srgbClr val="FFFF00"/>
+                  <a:srgbClr val="FFC000"/>
                 </a:solidFill>
               </a:ln>
               <a:effectLst/>
@@ -20275,6 +20265,16 @@
     </c:plotArea>
     <c:legend>
       <c:legendPos val="r"/>
+      <c:layout>
+        <c:manualLayout>
+          <c:xMode val="edge"/>
+          <c:yMode val="edge"/>
+          <c:x val="0.88702415636834941"/>
+          <c:y val="0.40175060470382384"/>
+          <c:w val="9.2801611627982547E-2"/>
+          <c:h val="0.26470773506252893"/>
+        </c:manualLayout>
+      </c:layout>
       <c:overlay val="0"/>
       <c:spPr>
         <a:noFill/>
@@ -25644,7 +25644,7 @@
 </file>
 
 <file path=customXml/itemProps1.xml><?xml version="1.0" encoding="utf-8"?>
-<ds:datastoreItem xmlns:ds="http://schemas.openxmlformats.org/officeDocument/2006/customXml" ds:itemID="{E10FAB91-2C18-47F8-8962-42CED74872C2}">
+<ds:datastoreItem xmlns:ds="http://schemas.openxmlformats.org/officeDocument/2006/customXml" ds:itemID="{8C78E30A-364A-4140-9D40-54551DE0ED81}">
   <ds:schemaRefs>
     <ds:schemaRef ds:uri="http://schemas.openxmlformats.org/officeDocument/2006/bibliography"/>
   </ds:schemaRefs>

</xml_diff>